<commit_message>
Content completion of 2.4
</commit_message>
<xml_diff>
--- a/Documentation/SPMP_2_4_Reconciled_Estimates.docx
+++ b/Documentation/SPMP_2_4_Reconciled_Estimates.docx
@@ -1,19 +1,34 @@
 
 <file path=word/document.xml><?xml version="1.0" encoding="utf-8"?>
-<w:document xmlns:wpc="http://schemas.microsoft.com/office/word/2010/wordprocessingCanvas" xmlns:cx="http://schemas.microsoft.com/office/drawing/2014/chartex" xmlns:cx1="http://schemas.microsoft.com/office/drawing/2015/9/8/chartex" xmlns:cx2="http://schemas.microsoft.com/office/drawing/2015/10/21/chartex" xmlns:cx3="http://schemas.microsoft.com/office/drawing/2016/5/9/chartex" xmlns:cx4="http://schemas.microsoft.com/office/drawing/2016/5/10/chartex" xmlns:cx5="http://schemas.microsoft.com/office/drawing/2016/5/11/chartex" xmlns:mc="http://schemas.openxmlformats.org/markup-compatibility/2006" xmlns:o="urn:schemas-microsoft-com:office:office" xmlns:r="http://schemas.openxmlformats.org/officeDocument/2006/relationships" xmlns:m="http://schemas.openxmlformats.org/officeDocument/2006/math" xmlns:v="urn:schemas-microsoft-com:vml" xmlns:wp14="http://schemas.microsoft.com/office/word/2010/wordprocessingDrawing" xmlns:wp="http://schemas.openxmlformats.org/drawingml/2006/wordprocessingDrawing" xmlns:w10="urn:schemas-microsoft-com:office:word" xmlns:w="http://schemas.openxmlformats.org/wordprocessingml/2006/main" xmlns:w14="http://schemas.microsoft.com/office/word/2010/wordml" xmlns:w15="http://schemas.microsoft.com/office/word/2012/wordml" xmlns:w16se="http://schemas.microsoft.com/office/word/2015/wordml/symex" xmlns:wpg="http://schemas.microsoft.com/office/word/2010/wordprocessingGroup" xmlns:wpi="http://schemas.microsoft.com/office/word/2010/wordprocessingInk" xmlns:wne="http://schemas.microsoft.com/office/word/2006/wordml" xmlns:wps="http://schemas.microsoft.com/office/word/2010/wordprocessingShape" mc:Ignorable="w14 w15 w16se wp14">
+<w:document xmlns:wpc="http://schemas.microsoft.com/office/word/2010/wordprocessingCanvas" xmlns:mc="http://schemas.openxmlformats.org/markup-compatibility/2006" xmlns:o="urn:schemas-microsoft-com:office:office" xmlns:r="http://schemas.openxmlformats.org/officeDocument/2006/relationships" xmlns:m="http://schemas.openxmlformats.org/officeDocument/2006/math" xmlns:v="urn:schemas-microsoft-com:vml" xmlns:wp14="http://schemas.microsoft.com/office/word/2010/wordprocessingDrawing" xmlns:wp="http://schemas.openxmlformats.org/drawingml/2006/wordprocessingDrawing" xmlns:w10="urn:schemas-microsoft-com:office:word" xmlns:w="http://schemas.openxmlformats.org/wordprocessingml/2006/main" xmlns:w14="http://schemas.microsoft.com/office/word/2010/wordml" xmlns:wpg="http://schemas.microsoft.com/office/word/2010/wordprocessingGroup" xmlns:wpi="http://schemas.microsoft.com/office/word/2010/wordprocessingInk" xmlns:wne="http://schemas.microsoft.com/office/word/2006/wordml" xmlns:wps="http://schemas.microsoft.com/office/word/2010/wordprocessingShape" mc:Ignorable="w14 wp14">
   <w:body>
     <w:p>
       <w:pPr>
-        <w:pStyle w:val="ListParagraph"/>
-        <w:numPr>
-          <w:ilvl w:val="1"/>
-          <w:numId w:val="2"/>
-        </w:numPr>
-        <w:rPr>
+        <w:rPr>
+          <w:rFonts w:ascii="Courier New" w:hAnsi="Courier New" w:cs="Courier New"/>
           <w:b/>
-          <w:sz w:val="24"/>
-        </w:rPr>
-      </w:pPr>
+          <w:sz w:val="28"/>
+          <w:u w:val="single"/>
+        </w:rPr>
+      </w:pPr>
+      <w:r>
+        <w:rPr>
+          <w:rFonts w:ascii="Courier New" w:hAnsi="Courier New" w:cs="Courier New"/>
+          <w:b/>
+          <w:sz w:val="28"/>
+          <w:u w:val="single"/>
+        </w:rPr>
+        <w:t xml:space="preserve">2.4 </w:t>
+      </w:r>
+      <w:r>
+        <w:rPr>
+          <w:rFonts w:ascii="Courier New" w:hAnsi="Courier New" w:cs="Courier New"/>
+          <w:b/>
+          <w:sz w:val="28"/>
+          <w:u w:val="single"/>
+        </w:rPr>
+        <w:t>Reconciled Estimates</w:t>
+      </w:r>
     </w:p>
     <w:p>
       <w:pPr>
@@ -23,11 +38,13 @@
           <w:numId w:val="4"/>
         </w:numPr>
         <w:rPr>
+          <w:rFonts w:ascii="Courier New" w:hAnsi="Courier New" w:cs="Courier New"/>
           <w:sz w:val="24"/>
         </w:rPr>
       </w:pPr>
       <w:r>
         <w:rPr>
+          <w:rFonts w:ascii="Courier New" w:hAnsi="Courier New" w:cs="Courier New"/>
           <w:sz w:val="24"/>
         </w:rPr>
         <w:t>Overview</w:t>
@@ -38,33 +55,231 @@
         <w:pStyle w:val="ListParagraph"/>
         <w:ind w:left="1080"/>
         <w:rPr>
+          <w:ins w:id="0" w:author="Erik Johnson" w:date="2017-02-24T22:46:00Z"/>
+          <w:rFonts w:ascii="Courier New" w:hAnsi="Courier New" w:cs="Courier New"/>
           <w:sz w:val="24"/>
         </w:rPr>
       </w:pPr>
       <w:r>
         <w:rPr>
-          <w:sz w:val="24"/>
-        </w:rPr>
-        <w:t xml:space="preserve">This section will use the previous estimation techniques to determines a final estimation for how long our team believes this project will take to complete. The previous </w:t>
+          <w:rFonts w:ascii="Courier New" w:hAnsi="Courier New" w:cs="Courier New"/>
+          <w:sz w:val="24"/>
+        </w:rPr>
+        <w:t xml:space="preserve">This section will use the previous estimation </w:t>
+      </w:r>
+      <w:del w:id="1" w:author="Erik Johnson" w:date="2017-02-24T22:41:00Z">
+        <w:r>
+          <w:rPr>
+            <w:rFonts w:ascii="Courier New" w:hAnsi="Courier New" w:cs="Courier New"/>
+            <w:sz w:val="24"/>
+          </w:rPr>
+          <w:delText xml:space="preserve">techniques </w:delText>
+        </w:r>
+      </w:del>
+      <w:ins w:id="2" w:author="Erik Johnson" w:date="2017-02-24T22:41:00Z">
+        <w:r>
+          <w:rPr>
+            <w:rFonts w:ascii="Courier New" w:hAnsi="Courier New" w:cs="Courier New"/>
+            <w:sz w:val="24"/>
+          </w:rPr>
+          <w:t>results</w:t>
+        </w:r>
+        <w:r>
+          <w:rPr>
+            <w:rFonts w:ascii="Courier New" w:hAnsi="Courier New" w:cs="Courier New"/>
+            <w:sz w:val="24"/>
+          </w:rPr>
+          <w:t xml:space="preserve"> </w:t>
+        </w:r>
+      </w:ins>
+      <w:r>
+        <w:rPr>
+          <w:rFonts w:ascii="Courier New" w:hAnsi="Courier New" w:cs="Courier New"/>
+          <w:sz w:val="24"/>
+        </w:rPr>
+        <w:t xml:space="preserve">to </w:t>
+      </w:r>
+      <w:del w:id="3" w:author="Erik Johnson" w:date="2017-02-24T22:42:00Z">
+        <w:r>
+          <w:rPr>
+            <w:rFonts w:ascii="Courier New" w:hAnsi="Courier New" w:cs="Courier New"/>
+            <w:sz w:val="24"/>
+          </w:rPr>
+          <w:delText xml:space="preserve">determines </w:delText>
+        </w:r>
+      </w:del>
+      <w:ins w:id="4" w:author="Erik Johnson" w:date="2017-02-24T22:42:00Z">
+        <w:r>
+          <w:rPr>
+            <w:rFonts w:ascii="Courier New" w:hAnsi="Courier New" w:cs="Courier New"/>
+            <w:sz w:val="24"/>
+          </w:rPr>
+          <w:t xml:space="preserve">select </w:t>
+        </w:r>
+      </w:ins>
+      <w:r>
+        <w:rPr>
+          <w:rFonts w:ascii="Courier New" w:hAnsi="Courier New" w:cs="Courier New"/>
+          <w:sz w:val="24"/>
+        </w:rPr>
+        <w:t xml:space="preserve">a final estimation for how long our team believes this project will take to </w:t>
+      </w:r>
+      <w:del w:id="5" w:author="Erik Johnson" w:date="2017-02-24T22:43:00Z">
+        <w:r>
+          <w:rPr>
+            <w:rFonts w:ascii="Courier New" w:hAnsi="Courier New" w:cs="Courier New"/>
+            <w:sz w:val="24"/>
+          </w:rPr>
+          <w:delText>complete</w:delText>
+        </w:r>
+      </w:del>
+      <w:ins w:id="6" w:author="Erik Johnson" w:date="2017-02-24T23:15:00Z">
+        <w:r>
+          <w:rPr>
+            <w:rFonts w:ascii="Courier New" w:hAnsi="Courier New" w:cs="Courier New"/>
+            <w:sz w:val="24"/>
+          </w:rPr>
+          <w:t>complete</w:t>
+        </w:r>
+      </w:ins>
+      <w:r>
+        <w:rPr>
+          <w:rFonts w:ascii="Courier New" w:hAnsi="Courier New" w:cs="Courier New"/>
+          <w:sz w:val="24"/>
+        </w:rPr>
+        <w:t xml:space="preserve">. The previous </w:t>
       </w:r>
       <w:r>
         <w:rPr>
+          <w:rFonts w:ascii="Courier New" w:hAnsi="Courier New" w:cs="Courier New"/>
           <w:sz w:val="24"/>
         </w:rPr>
         <w:t>techniques</w:t>
       </w:r>
       <w:r>
         <w:rPr>
-          <w:sz w:val="24"/>
-        </w:rPr>
-        <w:t xml:space="preserve"> used were Line of Code method, Function Point estimation, and task/process estimation.</w:t>
+          <w:rFonts w:ascii="Courier New" w:hAnsi="Courier New" w:cs="Courier New"/>
+          <w:sz w:val="24"/>
+        </w:rPr>
+        <w:t xml:space="preserve"> used were Line</w:t>
       </w:r>
+      <w:ins w:id="7" w:author="Erik Johnson" w:date="2017-02-24T22:43:00Z">
+        <w:r>
+          <w:rPr>
+            <w:rFonts w:ascii="Courier New" w:hAnsi="Courier New" w:cs="Courier New"/>
+            <w:sz w:val="24"/>
+          </w:rPr>
+          <w:t>s</w:t>
+        </w:r>
+      </w:ins>
+      <w:r>
+        <w:rPr>
+          <w:rFonts w:ascii="Courier New" w:hAnsi="Courier New" w:cs="Courier New"/>
+          <w:sz w:val="24"/>
+        </w:rPr>
+        <w:t xml:space="preserve"> of Code</w:t>
+      </w:r>
+      <w:del w:id="8" w:author="Erik Johnson" w:date="2017-02-24T22:43:00Z">
+        <w:r>
+          <w:rPr>
+            <w:rFonts w:ascii="Courier New" w:hAnsi="Courier New" w:cs="Courier New"/>
+            <w:sz w:val="24"/>
+          </w:rPr>
+          <w:delText xml:space="preserve"> method</w:delText>
+        </w:r>
+      </w:del>
+      <w:r>
+        <w:rPr>
+          <w:rFonts w:ascii="Courier New" w:hAnsi="Courier New" w:cs="Courier New"/>
+          <w:sz w:val="24"/>
+        </w:rPr>
+        <w:t xml:space="preserve">, Function Point </w:t>
+      </w:r>
+      <w:ins w:id="9" w:author="Erik Johnson" w:date="2017-02-24T22:43:00Z">
+        <w:r>
+          <w:rPr>
+            <w:rFonts w:ascii="Courier New" w:hAnsi="Courier New" w:cs="Courier New"/>
+            <w:sz w:val="24"/>
+          </w:rPr>
+          <w:t>E</w:t>
+        </w:r>
+      </w:ins>
+      <w:del w:id="10" w:author="Erik Johnson" w:date="2017-02-24T22:43:00Z">
+        <w:r>
+          <w:rPr>
+            <w:rFonts w:ascii="Courier New" w:hAnsi="Courier New" w:cs="Courier New"/>
+            <w:sz w:val="24"/>
+          </w:rPr>
+          <w:delText>e</w:delText>
+        </w:r>
+      </w:del>
+      <w:r>
+        <w:rPr>
+          <w:rFonts w:ascii="Courier New" w:hAnsi="Courier New" w:cs="Courier New"/>
+          <w:sz w:val="24"/>
+        </w:rPr>
+        <w:t xml:space="preserve">stimation, and </w:t>
+      </w:r>
+      <w:del w:id="11" w:author="Erik Johnson" w:date="2017-02-24T22:43:00Z">
+        <w:r>
+          <w:rPr>
+            <w:rFonts w:ascii="Courier New" w:hAnsi="Courier New" w:cs="Courier New"/>
+            <w:sz w:val="24"/>
+          </w:rPr>
+          <w:delText>t</w:delText>
+        </w:r>
+      </w:del>
+      <w:ins w:id="12" w:author="Erik Johnson" w:date="2017-02-24T22:43:00Z">
+        <w:r>
+          <w:rPr>
+            <w:rFonts w:ascii="Courier New" w:hAnsi="Courier New" w:cs="Courier New"/>
+            <w:sz w:val="24"/>
+          </w:rPr>
+          <w:t>T</w:t>
+        </w:r>
+      </w:ins>
+      <w:r>
+        <w:rPr>
+          <w:rFonts w:ascii="Courier New" w:hAnsi="Courier New" w:cs="Courier New"/>
+          <w:sz w:val="24"/>
+        </w:rPr>
+        <w:t>ask/</w:t>
+      </w:r>
+      <w:ins w:id="13" w:author="Erik Johnson" w:date="2017-02-24T22:43:00Z">
+        <w:r>
+          <w:rPr>
+            <w:rFonts w:ascii="Courier New" w:hAnsi="Courier New" w:cs="Courier New"/>
+            <w:sz w:val="24"/>
+          </w:rPr>
+          <w:t>P</w:t>
+        </w:r>
+      </w:ins>
+      <w:del w:id="14" w:author="Erik Johnson" w:date="2017-02-24T22:43:00Z">
+        <w:r>
+          <w:rPr>
+            <w:rFonts w:ascii="Courier New" w:hAnsi="Courier New" w:cs="Courier New"/>
+            <w:sz w:val="24"/>
+          </w:rPr>
+          <w:delText>p</w:delText>
+        </w:r>
+      </w:del>
+      <w:r>
+        <w:rPr>
+          <w:rFonts w:ascii="Courier New" w:hAnsi="Courier New" w:cs="Courier New"/>
+          <w:sz w:val="24"/>
+        </w:rPr>
+        <w:t>rocess estimation.</w:t>
+      </w:r>
+      <w:bookmarkStart w:id="15" w:name="_GoBack"/>
+      <w:bookmarkEnd w:id="15"/>
     </w:p>
     <w:p>
       <w:pPr>
         <w:pStyle w:val="ListParagraph"/>
         <w:ind w:left="1080"/>
         <w:rPr>
+          <w:ins w:id="16" w:author="Erik Johnson" w:date="2017-02-24T22:46:00Z"/>
+          <w:rFonts w:ascii="Courier New" w:hAnsi="Courier New" w:cs="Courier New"/>
           <w:sz w:val="24"/>
         </w:rPr>
       </w:pPr>
@@ -77,44 +292,257 @@
           <w:numId w:val="4"/>
         </w:numPr>
         <w:rPr>
-          <w:sz w:val="24"/>
-        </w:rPr>
-      </w:pPr>
-      <w:r>
-        <w:rPr>
-          <w:sz w:val="24"/>
-        </w:rPr>
-        <w:t>Data Used</w:t>
-      </w:r>
+          <w:ins w:id="17" w:author="Erik Johnson" w:date="2017-02-24T22:46:00Z"/>
+          <w:rFonts w:ascii="Courier New" w:hAnsi="Courier New" w:cs="Courier New"/>
+          <w:sz w:val="24"/>
+        </w:rPr>
+        <w:pPrChange w:id="18" w:author="Erik Johnson" w:date="2017-02-24T22:46:00Z">
+          <w:pPr>
+            <w:pStyle w:val="ListParagraph"/>
+            <w:ind w:left="1080"/>
+          </w:pPr>
+        </w:pPrChange>
+      </w:pPr>
+      <w:ins w:id="19" w:author="Erik Johnson" w:date="2017-02-24T22:46:00Z">
+        <w:r>
+          <w:rPr>
+            <w:rFonts w:ascii="Courier New" w:hAnsi="Courier New" w:cs="Courier New"/>
+            <w:sz w:val="24"/>
+          </w:rPr>
+          <w:t xml:space="preserve">Estimation </w:t>
+        </w:r>
+      </w:ins>
+      <w:ins w:id="20" w:author="Erik Johnson" w:date="2017-02-24T22:57:00Z">
+        <w:r>
+          <w:rPr>
+            <w:rFonts w:ascii="Courier New" w:hAnsi="Courier New" w:cs="Courier New"/>
+            <w:sz w:val="24"/>
+          </w:rPr>
+          <w:t>Data</w:t>
+        </w:r>
+      </w:ins>
+    </w:p>
+    <w:p>
+      <w:pPr>
+        <w:pStyle w:val="ListParagraph"/>
+        <w:numPr>
+          <w:ilvl w:val="1"/>
+          <w:numId w:val="4"/>
+        </w:numPr>
+        <w:rPr>
+          <w:ins w:id="21" w:author="Erik Johnson" w:date="2017-02-24T22:46:00Z"/>
+          <w:rFonts w:ascii="Courier New" w:hAnsi="Courier New" w:cs="Courier New"/>
+          <w:sz w:val="24"/>
+        </w:rPr>
+        <w:pPrChange w:id="22" w:author="Erik Johnson" w:date="2017-02-24T22:46:00Z">
+          <w:pPr>
+            <w:pStyle w:val="ListParagraph"/>
+            <w:ind w:left="1080"/>
+          </w:pPr>
+        </w:pPrChange>
+      </w:pPr>
+      <w:ins w:id="23" w:author="Erik Johnson" w:date="2017-02-24T22:46:00Z">
+        <w:r>
+          <w:rPr>
+            <w:rFonts w:ascii="Courier New" w:hAnsi="Courier New" w:cs="Courier New"/>
+            <w:sz w:val="24"/>
+          </w:rPr>
+          <w:t>Results</w:t>
+        </w:r>
+      </w:ins>
+    </w:p>
+    <w:p>
+      <w:pPr>
+        <w:pStyle w:val="ListParagraph"/>
+        <w:numPr>
+          <w:ilvl w:val="2"/>
+          <w:numId w:val="4"/>
+        </w:numPr>
+        <w:rPr>
+          <w:ins w:id="24" w:author="Erik Johnson" w:date="2017-02-24T22:48:00Z"/>
+          <w:rFonts w:ascii="Courier New" w:hAnsi="Courier New" w:cs="Courier New"/>
+          <w:sz w:val="24"/>
+        </w:rPr>
+        <w:pPrChange w:id="25" w:author="Erik Johnson" w:date="2017-02-24T22:46:00Z">
+          <w:pPr>
+            <w:pStyle w:val="ListParagraph"/>
+            <w:ind w:left="1080"/>
+          </w:pPr>
+        </w:pPrChange>
+      </w:pPr>
+      <w:ins w:id="26" w:author="Erik Johnson" w:date="2017-02-24T22:48:00Z">
+        <w:r>
+          <w:rPr>
+            <w:rFonts w:ascii="Courier New" w:hAnsi="Courier New" w:cs="Courier New"/>
+            <w:sz w:val="24"/>
+          </w:rPr>
+          <w:t>Lines of Code</w:t>
+        </w:r>
+      </w:ins>
+      <w:ins w:id="27" w:author="Erik Johnson" w:date="2017-02-24T22:49:00Z">
+        <w:r>
+          <w:rPr>
+            <w:rFonts w:ascii="Courier New" w:hAnsi="Courier New" w:cs="Courier New"/>
+            <w:sz w:val="24"/>
+          </w:rPr>
+          <w:t xml:space="preserve"> Estimate</w:t>
+        </w:r>
+      </w:ins>
+      <w:ins w:id="28" w:author="Erik Johnson" w:date="2017-02-24T22:48:00Z">
+        <w:r>
+          <w:rPr>
+            <w:rFonts w:ascii="Courier New" w:hAnsi="Courier New" w:cs="Courier New"/>
+            <w:sz w:val="24"/>
+          </w:rPr>
+          <w:t>:  117 Hours</w:t>
+        </w:r>
+      </w:ins>
+    </w:p>
+    <w:p>
+      <w:pPr>
+        <w:pStyle w:val="ListParagraph"/>
+        <w:numPr>
+          <w:ilvl w:val="2"/>
+          <w:numId w:val="4"/>
+        </w:numPr>
+        <w:rPr>
+          <w:ins w:id="29" w:author="Erik Johnson" w:date="2017-02-24T22:49:00Z"/>
+          <w:rFonts w:ascii="Courier New" w:hAnsi="Courier New" w:cs="Courier New"/>
+          <w:sz w:val="24"/>
+        </w:rPr>
+        <w:pPrChange w:id="30" w:author="Erik Johnson" w:date="2017-02-24T22:46:00Z">
+          <w:pPr>
+            <w:pStyle w:val="ListParagraph"/>
+            <w:ind w:left="1080"/>
+          </w:pPr>
+        </w:pPrChange>
+      </w:pPr>
+      <w:ins w:id="31" w:author="Erik Johnson" w:date="2017-02-24T22:49:00Z">
+        <w:r>
+          <w:rPr>
+            <w:rFonts w:ascii="Courier New" w:hAnsi="Courier New" w:cs="Courier New"/>
+            <w:sz w:val="24"/>
+          </w:rPr>
+          <w:t>Function Point Estimat</w:t>
+        </w:r>
+        <w:r>
+          <w:rPr>
+            <w:rFonts w:ascii="Courier New" w:hAnsi="Courier New" w:cs="Courier New"/>
+            <w:sz w:val="24"/>
+          </w:rPr>
+          <w:t>e</w:t>
+        </w:r>
+        <w:r>
+          <w:rPr>
+            <w:rFonts w:ascii="Courier New" w:hAnsi="Courier New" w:cs="Courier New"/>
+            <w:sz w:val="24"/>
+          </w:rPr>
+          <w:t>:  936 Hours</w:t>
+        </w:r>
+      </w:ins>
+    </w:p>
+    <w:p>
+      <w:pPr>
+        <w:pStyle w:val="ListParagraph"/>
+        <w:numPr>
+          <w:ilvl w:val="2"/>
+          <w:numId w:val="4"/>
+        </w:numPr>
+        <w:rPr>
+          <w:ins w:id="32" w:author="Erik Johnson" w:date="2017-02-24T22:53:00Z"/>
+          <w:rFonts w:ascii="Courier New" w:hAnsi="Courier New" w:cs="Courier New"/>
+          <w:sz w:val="24"/>
+        </w:rPr>
+        <w:pPrChange w:id="33" w:author="Erik Johnson" w:date="2017-02-24T22:46:00Z">
+          <w:pPr>
+            <w:pStyle w:val="ListParagraph"/>
+            <w:ind w:left="1080"/>
+          </w:pPr>
+        </w:pPrChange>
+      </w:pPr>
+      <w:ins w:id="34" w:author="Erik Johnson" w:date="2017-02-24T22:49:00Z">
+        <w:r>
+          <w:rPr>
+            <w:rFonts w:ascii="Courier New" w:hAnsi="Courier New" w:cs="Courier New"/>
+            <w:sz w:val="24"/>
+          </w:rPr>
+          <w:t>Task Estimate:  399 Hours</w:t>
+        </w:r>
+      </w:ins>
+    </w:p>
+    <w:p>
+      <w:pPr>
+        <w:pStyle w:val="ListParagraph"/>
+        <w:numPr>
+          <w:ilvl w:val="1"/>
+          <w:numId w:val="4"/>
+        </w:numPr>
+        <w:rPr>
+          <w:ins w:id="35" w:author="Erik Johnson" w:date="2017-02-24T22:53:00Z"/>
+          <w:rFonts w:ascii="Courier New" w:hAnsi="Courier New" w:cs="Courier New"/>
+          <w:sz w:val="24"/>
+        </w:rPr>
+        <w:pPrChange w:id="36" w:author="Erik Johnson" w:date="2017-02-24T22:53:00Z">
+          <w:pPr>
+            <w:pStyle w:val="ListParagraph"/>
+            <w:ind w:left="1080"/>
+          </w:pPr>
+        </w:pPrChange>
+      </w:pPr>
+      <w:ins w:id="37" w:author="Erik Johnson" w:date="2017-02-24T22:53:00Z">
+        <w:r>
+          <w:rPr>
+            <w:rFonts w:ascii="Courier New" w:hAnsi="Courier New" w:cs="Courier New"/>
+            <w:sz w:val="24"/>
+          </w:rPr>
+          <w:t>Person-Hours Spent So Far</w:t>
+        </w:r>
+      </w:ins>
+    </w:p>
+    <w:p>
+      <w:pPr>
+        <w:pStyle w:val="ListParagraph"/>
+        <w:numPr>
+          <w:ilvl w:val="2"/>
+          <w:numId w:val="4"/>
+        </w:numPr>
+        <w:rPr>
+          <w:rFonts w:ascii="Courier New" w:hAnsi="Courier New" w:cs="Courier New"/>
+          <w:sz w:val="24"/>
+        </w:rPr>
+        <w:pPrChange w:id="38" w:author="Erik Johnson" w:date="2017-02-24T22:54:00Z">
+          <w:pPr>
+            <w:pStyle w:val="ListParagraph"/>
+            <w:ind w:left="1080"/>
+          </w:pPr>
+        </w:pPrChange>
+      </w:pPr>
+      <w:ins w:id="39" w:author="Erik Johnson" w:date="2017-02-24T22:54:00Z">
+        <w:r>
+          <w:rPr>
+            <w:rFonts w:ascii="Courier New" w:hAnsi="Courier New" w:cs="Courier New"/>
+            <w:sz w:val="24"/>
+          </w:rPr>
+          <w:t xml:space="preserve">Total Task Time from Toggl:  </w:t>
+        </w:r>
+      </w:ins>
+      <w:ins w:id="40" w:author="Erik Johnson" w:date="2017-02-24T22:55:00Z">
+        <w:r>
+          <w:rPr>
+            <w:rFonts w:ascii="Courier New" w:hAnsi="Courier New" w:cs="Courier New"/>
+            <w:sz w:val="24"/>
+          </w:rPr>
+          <w:t>116 Hours</w:t>
+        </w:r>
+      </w:ins>
     </w:p>
     <w:p>
       <w:pPr>
         <w:pStyle w:val="ListParagraph"/>
         <w:ind w:left="1080"/>
         <w:rPr>
-          <w:sz w:val="24"/>
-        </w:rPr>
-      </w:pPr>
-      <w:r>
-        <w:rPr>
-          <w:sz w:val="24"/>
-        </w:rPr>
-        <w:t xml:space="preserve">After using all three techniques, we have decided to base our final estimation based on the line of code estimation technique. </w:t>
-      </w:r>
-      <w:r>
-        <w:rPr>
-          <w:sz w:val="24"/>
-        </w:rPr>
-        <w:t>We believe this technique produced the best the most realistic results when compared to the others. We used historical data from each team member to determine how many lines of code each could produce. We averaged our results to produce an average line of code for the entire team. After estimating the total line of code amount for the project, we divided the total number by our team’s average code production to estimate.</w:t>
-      </w:r>
-      <w:bookmarkStart w:id="0" w:name="_GoBack"/>
-      <w:bookmarkEnd w:id="0"/>
-    </w:p>
-    <w:p>
-      <w:pPr>
-        <w:pStyle w:val="ListParagraph"/>
-        <w:ind w:left="1080"/>
-        <w:rPr>
+          <w:ins w:id="41" w:author="Erik Johnson" w:date="2017-02-24T22:57:00Z"/>
+          <w:rFonts w:ascii="Courier New" w:hAnsi="Courier New" w:cs="Courier New"/>
           <w:sz w:val="24"/>
         </w:rPr>
       </w:pPr>
@@ -127,30 +555,332 @@
           <w:numId w:val="4"/>
         </w:numPr>
         <w:rPr>
-          <w:sz w:val="24"/>
-        </w:rPr>
-      </w:pPr>
-      <w:r>
-        <w:rPr>
-          <w:sz w:val="24"/>
-        </w:rPr>
-        <w:t>Estimation</w:t>
-      </w:r>
+          <w:ins w:id="42" w:author="Erik Johnson" w:date="2017-02-24T22:57:00Z"/>
+          <w:rFonts w:ascii="Courier New" w:hAnsi="Courier New" w:cs="Courier New"/>
+          <w:sz w:val="24"/>
+        </w:rPr>
+        <w:pPrChange w:id="43" w:author="Erik Johnson" w:date="2017-02-24T22:57:00Z">
+          <w:pPr>
+            <w:pStyle w:val="ListParagraph"/>
+            <w:ind w:left="1080"/>
+          </w:pPr>
+        </w:pPrChange>
+      </w:pPr>
+      <w:ins w:id="44" w:author="Erik Johnson" w:date="2017-02-24T22:57:00Z">
+        <w:r>
+          <w:rPr>
+            <w:rFonts w:ascii="Courier New" w:hAnsi="Courier New" w:cs="Courier New"/>
+            <w:sz w:val="24"/>
+          </w:rPr>
+          <w:t>Estimation Selection</w:t>
+        </w:r>
+      </w:ins>
+    </w:p>
+    <w:p>
+      <w:pPr>
+        <w:pStyle w:val="ListParagraph"/>
+        <w:numPr>
+          <w:ilvl w:val="1"/>
+          <w:numId w:val="4"/>
+        </w:numPr>
+        <w:rPr>
+          <w:ins w:id="45" w:author="Erik Johnson" w:date="2017-02-24T23:07:00Z"/>
+          <w:rFonts w:ascii="Courier New" w:hAnsi="Courier New" w:cs="Courier New"/>
+          <w:sz w:val="24"/>
+        </w:rPr>
+        <w:pPrChange w:id="46" w:author="Erik Johnson" w:date="2017-02-24T22:57:00Z">
+          <w:pPr>
+            <w:pStyle w:val="ListParagraph"/>
+            <w:ind w:left="1080"/>
+          </w:pPr>
+        </w:pPrChange>
+      </w:pPr>
+      <w:ins w:id="47" w:author="Erik Johnson" w:date="2017-02-24T23:06:00Z">
+        <w:r>
+          <w:rPr>
+            <w:rFonts w:ascii="Courier New" w:hAnsi="Courier New" w:cs="Courier New"/>
+            <w:sz w:val="24"/>
+          </w:rPr>
+          <w:t xml:space="preserve">We </w:t>
+        </w:r>
+      </w:ins>
+      <w:ins w:id="48" w:author="Erik Johnson" w:date="2017-02-24T23:13:00Z">
+        <w:r>
+          <w:rPr>
+            <w:rFonts w:ascii="Courier New" w:hAnsi="Courier New" w:cs="Courier New"/>
+            <w:sz w:val="24"/>
+          </w:rPr>
+          <w:t>rejected all the estimates, and went with our own estimate of 525.5 person-hours.</w:t>
+        </w:r>
+      </w:ins>
+    </w:p>
+    <w:p>
+      <w:pPr>
+        <w:pStyle w:val="ListParagraph"/>
+        <w:ind w:left="1440"/>
+        <w:rPr>
+          <w:ins w:id="49" w:author="Erik Johnson" w:date="2017-02-24T23:07:00Z"/>
+          <w:rFonts w:ascii="Courier New" w:hAnsi="Courier New" w:cs="Courier New"/>
+          <w:sz w:val="24"/>
+        </w:rPr>
+        <w:pPrChange w:id="50" w:author="Erik Johnson" w:date="2017-02-24T23:07:00Z">
+          <w:pPr>
+            <w:pStyle w:val="ListParagraph"/>
+            <w:ind w:left="1080"/>
+          </w:pPr>
+        </w:pPrChange>
+      </w:pPr>
+    </w:p>
+    <w:p>
+      <w:pPr>
+        <w:pStyle w:val="ListParagraph"/>
+        <w:numPr>
+          <w:ilvl w:val="0"/>
+          <w:numId w:val="4"/>
+        </w:numPr>
+        <w:rPr>
+          <w:ins w:id="51" w:author="Erik Johnson" w:date="2017-02-24T23:07:00Z"/>
+          <w:rFonts w:ascii="Courier New" w:hAnsi="Courier New" w:cs="Courier New"/>
+          <w:sz w:val="24"/>
+        </w:rPr>
+        <w:pPrChange w:id="52" w:author="Erik Johnson" w:date="2017-02-24T23:07:00Z">
+          <w:pPr>
+            <w:pStyle w:val="ListParagraph"/>
+            <w:ind w:left="1080"/>
+          </w:pPr>
+        </w:pPrChange>
+      </w:pPr>
+      <w:ins w:id="53" w:author="Erik Johnson" w:date="2017-02-24T23:07:00Z">
+        <w:r>
+          <w:rPr>
+            <w:rFonts w:ascii="Courier New" w:hAnsi="Courier New" w:cs="Courier New"/>
+            <w:sz w:val="24"/>
+          </w:rPr>
+          <w:t>Estimation Selection Rationale</w:t>
+        </w:r>
+      </w:ins>
+    </w:p>
+    <w:p>
+      <w:pPr>
+        <w:pStyle w:val="ListParagraph"/>
+        <w:numPr>
+          <w:ilvl w:val="1"/>
+          <w:numId w:val="4"/>
+        </w:numPr>
+        <w:rPr>
+          <w:ins w:id="54" w:author="Erik Johnson" w:date="2017-02-24T22:57:00Z"/>
+          <w:rFonts w:ascii="Courier New" w:hAnsi="Courier New" w:cs="Courier New"/>
+          <w:sz w:val="24"/>
+          <w:rPrChange w:id="55" w:author="Erik Johnson" w:date="2017-02-24T23:09:00Z">
+            <w:rPr>
+              <w:ins w:id="56" w:author="Erik Johnson" w:date="2017-02-24T22:57:00Z"/>
+            </w:rPr>
+          </w:rPrChange>
+        </w:rPr>
+        <w:pPrChange w:id="57" w:author="Erik Johnson" w:date="2017-02-24T23:09:00Z">
+          <w:pPr>
+            <w:pStyle w:val="ListParagraph"/>
+            <w:ind w:left="1080"/>
+          </w:pPr>
+        </w:pPrChange>
+      </w:pPr>
+      <w:ins w:id="58" w:author="Erik Johnson" w:date="2017-02-24T23:08:00Z">
+        <w:r>
+          <w:rPr>
+            <w:rFonts w:ascii="Courier New" w:hAnsi="Courier New" w:cs="Courier New"/>
+            <w:sz w:val="24"/>
+          </w:rPr>
+          <w:t xml:space="preserve">We determined that we had spent 116 hours thus far within the time that we began working together up until today's date (2/6/2017 – 2/24/2017).  We then determined the number of days left until the final project is due </w:t>
+        </w:r>
+      </w:ins>
+      <w:ins w:id="59" w:author="Erik Johnson" w:date="2017-02-24T23:09:00Z">
+        <w:r>
+          <w:rPr>
+            <w:rFonts w:ascii="Courier New" w:hAnsi="Courier New" w:cs="Courier New"/>
+            <w:sz w:val="24"/>
+          </w:rPr>
+          <w:t>–</w:t>
+        </w:r>
+      </w:ins>
+      <w:ins w:id="60" w:author="Erik Johnson" w:date="2017-02-24T23:08:00Z">
+        <w:r>
+          <w:rPr>
+            <w:rFonts w:ascii="Courier New" w:hAnsi="Courier New" w:cs="Courier New"/>
+            <w:sz w:val="24"/>
+          </w:rPr>
+          <w:t xml:space="preserve"> 4 </w:t>
+        </w:r>
+      </w:ins>
+      <w:ins w:id="61" w:author="Erik Johnson" w:date="2017-02-24T23:09:00Z">
+        <w:r>
+          <w:rPr>
+            <w:rFonts w:ascii="Courier New" w:hAnsi="Courier New" w:cs="Courier New"/>
+            <w:sz w:val="24"/>
+          </w:rPr>
+          <w:t>days left in February, 31 days in March, due on the 28</w:t>
+        </w:r>
+        <w:r>
+          <w:rPr>
+            <w:rFonts w:ascii="Courier New" w:hAnsi="Courier New" w:cs="Courier New"/>
+            <w:sz w:val="24"/>
+            <w:vertAlign w:val="superscript"/>
+            <w:rPrChange w:id="62" w:author="Erik Johnson" w:date="2017-02-24T23:09:00Z">
+              <w:rPr>
+                <w:rFonts w:ascii="Courier New" w:hAnsi="Courier New" w:cs="Courier New"/>
+                <w:sz w:val="24"/>
+              </w:rPr>
+            </w:rPrChange>
+          </w:rPr>
+          <w:t>th</w:t>
+        </w:r>
+        <w:r>
+          <w:rPr>
+            <w:rFonts w:ascii="Courier New" w:hAnsi="Courier New" w:cs="Courier New"/>
+            <w:sz w:val="24"/>
+          </w:rPr>
+          <w:t xml:space="preserve"> of April = 63 days.  We then divided the total number of days left by the number of days we had been working on the project:  63 / 18</w:t>
+        </w:r>
+      </w:ins>
+      <w:ins w:id="63" w:author="Erik Johnson" w:date="2017-02-24T23:10:00Z">
+        <w:r>
+          <w:rPr>
+            <w:rFonts w:ascii="Courier New" w:hAnsi="Courier New" w:cs="Courier New"/>
+            <w:sz w:val="24"/>
+          </w:rPr>
+          <w:t>, to arrive at 3.5.  We then multiplied this number by 117, to arrive at 409.5 hours</w:t>
+        </w:r>
+      </w:ins>
+      <w:ins w:id="64" w:author="Erik Johnson" w:date="2017-02-24T23:13:00Z">
+        <w:r>
+          <w:rPr>
+            <w:rFonts w:ascii="Courier New" w:hAnsi="Courier New" w:cs="Courier New"/>
+            <w:sz w:val="24"/>
+          </w:rPr>
+          <w:t xml:space="preserve">.  We added 116 to this number (the amount of time spent so far) and arrived at 525.5 hours.  The closest to this number was the Task Estimate, which is still off by </w:t>
+        </w:r>
+      </w:ins>
+      <w:ins w:id="65" w:author="Erik Johnson" w:date="2017-02-24T23:14:00Z">
+        <w:r>
+          <w:rPr>
+            <w:rFonts w:ascii="Courier New" w:hAnsi="Courier New" w:cs="Courier New"/>
+            <w:sz w:val="24"/>
+          </w:rPr>
+          <w:t>126.5 hours.  Therefore, we rejected the other estimates and went with 525.5 person-hours.</w:t>
+        </w:r>
+      </w:ins>
     </w:p>
     <w:p>
       <w:pPr>
         <w:pStyle w:val="ListParagraph"/>
         <w:ind w:left="1080"/>
         <w:rPr>
-          <w:sz w:val="24"/>
-        </w:rPr>
-      </w:pPr>
-      <w:r>
-        <w:rPr>
-          <w:sz w:val="24"/>
-        </w:rPr>
-        <w:t>The team has determined that we believe this program will be about 5700 lines of code in total. Dividing this by our teams average coding speed (49 lines per hour) we are estimating this code will take 117 hours to complete.</w:t>
-      </w:r>
+          <w:rFonts w:ascii="Courier New" w:hAnsi="Courier New" w:cs="Courier New"/>
+          <w:sz w:val="24"/>
+        </w:rPr>
+      </w:pPr>
+    </w:p>
+    <w:p>
+      <w:pPr>
+        <w:pStyle w:val="ListParagraph"/>
+        <w:numPr>
+          <w:ilvl w:val="0"/>
+          <w:numId w:val="4"/>
+        </w:numPr>
+        <w:rPr>
+          <w:del w:id="66" w:author="Erik Johnson" w:date="2017-02-24T22:46:00Z"/>
+          <w:rFonts w:ascii="Courier New" w:hAnsi="Courier New" w:cs="Courier New"/>
+          <w:sz w:val="24"/>
+        </w:rPr>
+      </w:pPr>
+      <w:del w:id="67" w:author="Erik Johnson" w:date="2017-02-24T22:46:00Z">
+        <w:r>
+          <w:rPr>
+            <w:rFonts w:ascii="Courier New" w:hAnsi="Courier New" w:cs="Courier New"/>
+            <w:sz w:val="24"/>
+          </w:rPr>
+          <w:delText>Data Used</w:delText>
+        </w:r>
+      </w:del>
+    </w:p>
+    <w:p>
+      <w:pPr>
+        <w:pStyle w:val="ListParagraph"/>
+        <w:ind w:left="1080"/>
+        <w:rPr>
+          <w:del w:id="68" w:author="Erik Johnson" w:date="2017-02-24T22:46:00Z"/>
+          <w:rFonts w:ascii="Courier New" w:hAnsi="Courier New" w:cs="Courier New"/>
+          <w:sz w:val="24"/>
+        </w:rPr>
+      </w:pPr>
+      <w:del w:id="69" w:author="Erik Johnson" w:date="2017-02-24T22:46:00Z">
+        <w:r>
+          <w:rPr>
+            <w:rFonts w:ascii="Courier New" w:hAnsi="Courier New" w:cs="Courier New"/>
+            <w:sz w:val="24"/>
+          </w:rPr>
+          <w:delText xml:space="preserve">After using all three techniques, we have decided to base our final estimation based on the line of code estimation technique. </w:delText>
+        </w:r>
+        <w:r>
+          <w:rPr>
+            <w:rFonts w:ascii="Courier New" w:hAnsi="Courier New" w:cs="Courier New"/>
+            <w:sz w:val="24"/>
+          </w:rPr>
+          <w:delText>We believe this technique produced the best the most realistic results when compared to the others. We used historical data from each team member to determine how many lines of code each could produce. We averaged our results to produce an average line of code for the entire team. After estimating the total line of code amount for the project, we divided the total number by our team’s average code production to estimate.</w:delText>
+        </w:r>
+      </w:del>
+    </w:p>
+    <w:p>
+      <w:pPr>
+        <w:pStyle w:val="ListParagraph"/>
+        <w:ind w:left="1080"/>
+        <w:rPr>
+          <w:del w:id="70" w:author="Erik Johnson" w:date="2017-02-24T22:46:00Z"/>
+          <w:rFonts w:ascii="Courier New" w:hAnsi="Courier New" w:cs="Courier New"/>
+          <w:sz w:val="24"/>
+        </w:rPr>
+      </w:pPr>
+    </w:p>
+    <w:p>
+      <w:pPr>
+        <w:pStyle w:val="ListParagraph"/>
+        <w:numPr>
+          <w:ilvl w:val="0"/>
+          <w:numId w:val="4"/>
+        </w:numPr>
+        <w:rPr>
+          <w:del w:id="71" w:author="Erik Johnson" w:date="2017-02-24T22:46:00Z"/>
+          <w:rFonts w:ascii="Courier New" w:hAnsi="Courier New" w:cs="Courier New"/>
+          <w:sz w:val="24"/>
+        </w:rPr>
+      </w:pPr>
+      <w:del w:id="72" w:author="Erik Johnson" w:date="2017-02-24T22:46:00Z">
+        <w:r>
+          <w:rPr>
+            <w:rFonts w:ascii="Courier New" w:hAnsi="Courier New" w:cs="Courier New"/>
+            <w:sz w:val="24"/>
+          </w:rPr>
+          <w:delText>Estimation</w:delText>
+        </w:r>
+      </w:del>
+    </w:p>
+    <w:p>
+      <w:pPr>
+        <w:pStyle w:val="ListParagraph"/>
+        <w:ind w:left="1080"/>
+        <w:rPr>
+          <w:rFonts w:ascii="Courier New" w:hAnsi="Courier New" w:cs="Courier New"/>
+          <w:sz w:val="24"/>
+        </w:rPr>
+      </w:pPr>
+      <w:del w:id="73" w:author="Erik Johnson" w:date="2017-02-24T22:46:00Z">
+        <w:r>
+          <w:rPr>
+            <w:rFonts w:ascii="Courier New" w:hAnsi="Courier New" w:cs="Courier New"/>
+            <w:sz w:val="24"/>
+          </w:rPr>
+          <w:delText>The team has determined that we believe this program will be about 5700 lines of code in total. Dividing this by our teams average coding speed (49 lines per hour) we are estimating this code will take 117 hours to complete.</w:delText>
+        </w:r>
+      </w:del>
     </w:p>
     <w:sectPr>
       <w:pgSz w:w="12240" w:h="15840"/>
@@ -163,8 +893,8 @@
 </file>
 
 <file path=word/numbering.xml><?xml version="1.0" encoding="utf-8"?>
-<w:numbering xmlns:wpc="http://schemas.microsoft.com/office/word/2010/wordprocessingCanvas" xmlns:cx="http://schemas.microsoft.com/office/drawing/2014/chartex" xmlns:cx1="http://schemas.microsoft.com/office/drawing/2015/9/8/chartex" xmlns:cx2="http://schemas.microsoft.com/office/drawing/2015/10/21/chartex" xmlns:cx3="http://schemas.microsoft.com/office/drawing/2016/5/9/chartex" xmlns:cx4="http://schemas.microsoft.com/office/drawing/2016/5/10/chartex" xmlns:cx5="http://schemas.microsoft.com/office/drawing/2016/5/11/chartex" xmlns:mc="http://schemas.openxmlformats.org/markup-compatibility/2006" xmlns:o="urn:schemas-microsoft-com:office:office" xmlns:r="http://schemas.openxmlformats.org/officeDocument/2006/relationships" xmlns:m="http://schemas.openxmlformats.org/officeDocument/2006/math" xmlns:v="urn:schemas-microsoft-com:vml" xmlns:wp14="http://schemas.microsoft.com/office/word/2010/wordprocessingDrawing" xmlns:wp="http://schemas.openxmlformats.org/drawingml/2006/wordprocessingDrawing" xmlns:w10="urn:schemas-microsoft-com:office:word" xmlns:w="http://schemas.openxmlformats.org/wordprocessingml/2006/main" xmlns:w14="http://schemas.microsoft.com/office/word/2010/wordml" xmlns:w15="http://schemas.microsoft.com/office/word/2012/wordml" xmlns:w16se="http://schemas.microsoft.com/office/word/2015/wordml/symex" xmlns:wpg="http://schemas.microsoft.com/office/word/2010/wordprocessingGroup" xmlns:wpi="http://schemas.microsoft.com/office/word/2010/wordprocessingInk" xmlns:wne="http://schemas.microsoft.com/office/word/2006/wordml" xmlns:wps="http://schemas.microsoft.com/office/word/2010/wordprocessingShape" mc:Ignorable="w14 w15 w16se wp14">
-  <w:abstractNum w:abstractNumId="0" w15:restartNumberingAfterBreak="0">
+<w:numbering xmlns:wpc="http://schemas.microsoft.com/office/word/2010/wordprocessingCanvas" xmlns:mc="http://schemas.openxmlformats.org/markup-compatibility/2006" xmlns:o="urn:schemas-microsoft-com:office:office" xmlns:r="http://schemas.openxmlformats.org/officeDocument/2006/relationships" xmlns:m="http://schemas.openxmlformats.org/officeDocument/2006/math" xmlns:v="urn:schemas-microsoft-com:vml" xmlns:wp14="http://schemas.microsoft.com/office/word/2010/wordprocessingDrawing" xmlns:wp="http://schemas.openxmlformats.org/drawingml/2006/wordprocessingDrawing" xmlns:w10="urn:schemas-microsoft-com:office:word" xmlns:w="http://schemas.openxmlformats.org/wordprocessingml/2006/main" xmlns:w14="http://schemas.microsoft.com/office/word/2010/wordml" xmlns:wpg="http://schemas.microsoft.com/office/word/2010/wordprocessingGroup" xmlns:wpi="http://schemas.microsoft.com/office/word/2010/wordprocessingInk" xmlns:wne="http://schemas.microsoft.com/office/word/2006/wordml" xmlns:wps="http://schemas.microsoft.com/office/word/2010/wordprocessingShape" mc:Ignorable="w14 wp14">
+  <w:abstractNum w:abstractNumId="0">
     <w:nsid w:val="2EAD5259"/>
     <w:multiLevelType w:val="hybridMultilevel"/>
     <w:tmpl w:val="E5268F5E"/>
@@ -277,7 +1007,7 @@
       </w:rPr>
     </w:lvl>
   </w:abstractNum>
-  <w:abstractNum w:abstractNumId="1" w15:restartNumberingAfterBreak="0">
+  <w:abstractNum w:abstractNumId="1">
     <w:nsid w:val="56A70574"/>
     <w:multiLevelType w:val="hybridMultilevel"/>
     <w:tmpl w:val="49DCF788"/>
@@ -293,7 +1023,7 @@
         <w:rFonts w:hint="default"/>
       </w:rPr>
     </w:lvl>
-    <w:lvl w:ilvl="1" w:tplc="04090019" w:tentative="1">
+    <w:lvl w:ilvl="1" w:tplc="04090019">
       <w:start w:val="1"/>
       <w:numFmt w:val="lowerLetter"/>
       <w:lvlText w:val="%2."/>
@@ -302,7 +1032,7 @@
         <w:ind w:left="1440" w:hanging="360"/>
       </w:pPr>
     </w:lvl>
-    <w:lvl w:ilvl="2" w:tplc="0409001B" w:tentative="1">
+    <w:lvl w:ilvl="2" w:tplc="0409001B">
       <w:start w:val="1"/>
       <w:numFmt w:val="lowerRoman"/>
       <w:lvlText w:val="%3."/>
@@ -366,7 +1096,7 @@
       </w:pPr>
     </w:lvl>
   </w:abstractNum>
-  <w:abstractNum w:abstractNumId="2" w15:restartNumberingAfterBreak="0">
+  <w:abstractNum w:abstractNumId="2">
     <w:nsid w:val="65B80DBE"/>
     <w:multiLevelType w:val="multilevel"/>
     <w:tmpl w:val="BD5298E0"/>
@@ -479,7 +1209,7 @@
       </w:rPr>
     </w:lvl>
   </w:abstractNum>
-  <w:abstractNum w:abstractNumId="3" w15:restartNumberingAfterBreak="0">
+  <w:abstractNum w:abstractNumId="3">
     <w:nsid w:val="76BC4CC2"/>
     <w:multiLevelType w:val="hybridMultilevel"/>
     <w:tmpl w:val="0D9EB2B0"/>
@@ -608,7 +1338,7 @@
 </file>
 
 <file path=word/styles.xml><?xml version="1.0" encoding="utf-8"?>
-<w:styles xmlns:mc="http://schemas.openxmlformats.org/markup-compatibility/2006" xmlns:r="http://schemas.openxmlformats.org/officeDocument/2006/relationships" xmlns:w="http://schemas.openxmlformats.org/wordprocessingml/2006/main" xmlns:w14="http://schemas.microsoft.com/office/word/2010/wordml" xmlns:w15="http://schemas.microsoft.com/office/word/2012/wordml" xmlns:w16se="http://schemas.microsoft.com/office/word/2015/wordml/symex" mc:Ignorable="w14 w15 w16se">
+<w:styles xmlns:mc="http://schemas.openxmlformats.org/markup-compatibility/2006" xmlns:r="http://schemas.openxmlformats.org/officeDocument/2006/relationships" xmlns:w="http://schemas.openxmlformats.org/wordprocessingml/2006/main" xmlns:w14="http://schemas.microsoft.com/office/word/2010/wordml" mc:Ignorable="w14">
   <w:docDefaults>
     <w:rPrDefault>
       <w:rPr>
@@ -624,381 +1354,144 @@
       </w:pPr>
     </w:pPrDefault>
   </w:docDefaults>
-  <w:latentStyles w:defLockedState="0" w:defUIPriority="99" w:defSemiHidden="0" w:defUnhideWhenUsed="0" w:defQFormat="0" w:count="374">
-    <w:lsdException w:name="Normal" w:uiPriority="0" w:qFormat="1"/>
-    <w:lsdException w:name="heading 1" w:uiPriority="9" w:qFormat="1"/>
-    <w:lsdException w:name="heading 2" w:semiHidden="1" w:uiPriority="9" w:unhideWhenUsed="1" w:qFormat="1"/>
-    <w:lsdException w:name="heading 3" w:semiHidden="1" w:uiPriority="9" w:unhideWhenUsed="1" w:qFormat="1"/>
-    <w:lsdException w:name="heading 4" w:semiHidden="1" w:uiPriority="9" w:unhideWhenUsed="1" w:qFormat="1"/>
-    <w:lsdException w:name="heading 5" w:semiHidden="1" w:uiPriority="9" w:unhideWhenUsed="1" w:qFormat="1"/>
-    <w:lsdException w:name="heading 6" w:semiHidden="1" w:uiPriority="9" w:unhideWhenUsed="1" w:qFormat="1"/>
-    <w:lsdException w:name="heading 7" w:semiHidden="1" w:uiPriority="9" w:unhideWhenUsed="1" w:qFormat="1"/>
-    <w:lsdException w:name="heading 8" w:semiHidden="1" w:uiPriority="9" w:unhideWhenUsed="1" w:qFormat="1"/>
-    <w:lsdException w:name="heading 9" w:semiHidden="1" w:uiPriority="9" w:unhideWhenUsed="1" w:qFormat="1"/>
-    <w:lsdException w:name="index 1" w:semiHidden="1" w:unhideWhenUsed="1"/>
-    <w:lsdException w:name="index 2" w:semiHidden="1" w:unhideWhenUsed="1"/>
-    <w:lsdException w:name="index 3" w:semiHidden="1" w:unhideWhenUsed="1"/>
-    <w:lsdException w:name="index 4" w:semiHidden="1" w:unhideWhenUsed="1"/>
-    <w:lsdException w:name="index 5" w:semiHidden="1" w:unhideWhenUsed="1"/>
-    <w:lsdException w:name="index 6" w:semiHidden="1" w:unhideWhenUsed="1"/>
-    <w:lsdException w:name="index 7" w:semiHidden="1" w:unhideWhenUsed="1"/>
-    <w:lsdException w:name="index 8" w:semiHidden="1" w:unhideWhenUsed="1"/>
-    <w:lsdException w:name="index 9" w:semiHidden="1" w:unhideWhenUsed="1"/>
-    <w:lsdException w:name="toc 1" w:semiHidden="1" w:uiPriority="39" w:unhideWhenUsed="1"/>
-    <w:lsdException w:name="toc 2" w:semiHidden="1" w:uiPriority="39" w:unhideWhenUsed="1"/>
-    <w:lsdException w:name="toc 3" w:semiHidden="1" w:uiPriority="39" w:unhideWhenUsed="1"/>
-    <w:lsdException w:name="toc 4" w:semiHidden="1" w:uiPriority="39" w:unhideWhenUsed="1"/>
-    <w:lsdException w:name="toc 5" w:semiHidden="1" w:uiPriority="39" w:unhideWhenUsed="1"/>
-    <w:lsdException w:name="toc 6" w:semiHidden="1" w:uiPriority="39" w:unhideWhenUsed="1"/>
-    <w:lsdException w:name="toc 7" w:semiHidden="1" w:uiPriority="39" w:unhideWhenUsed="1"/>
-    <w:lsdException w:name="toc 8" w:semiHidden="1" w:uiPriority="39" w:unhideWhenUsed="1"/>
-    <w:lsdException w:name="toc 9" w:semiHidden="1" w:uiPriority="39" w:unhideWhenUsed="1"/>
-    <w:lsdException w:name="Normal Indent" w:semiHidden="1" w:unhideWhenUsed="1"/>
-    <w:lsdException w:name="footnote text" w:semiHidden="1" w:unhideWhenUsed="1"/>
-    <w:lsdException w:name="annotation text" w:semiHidden="1" w:unhideWhenUsed="1"/>
-    <w:lsdException w:name="header" w:semiHidden="1" w:unhideWhenUsed="1"/>
-    <w:lsdException w:name="footer" w:semiHidden="1" w:unhideWhenUsed="1"/>
-    <w:lsdException w:name="index heading" w:semiHidden="1" w:unhideWhenUsed="1"/>
-    <w:lsdException w:name="caption" w:semiHidden="1" w:uiPriority="35" w:unhideWhenUsed="1" w:qFormat="1"/>
-    <w:lsdException w:name="table of figures" w:semiHidden="1" w:unhideWhenUsed="1"/>
-    <w:lsdException w:name="envelope address" w:semiHidden="1" w:unhideWhenUsed="1"/>
-    <w:lsdException w:name="envelope return" w:semiHidden="1" w:unhideWhenUsed="1"/>
-    <w:lsdException w:name="footnote reference" w:semiHidden="1" w:unhideWhenUsed="1"/>
-    <w:lsdException w:name="annotation reference" w:semiHidden="1" w:unhideWhenUsed="1"/>
-    <w:lsdException w:name="line number" w:semiHidden="1" w:unhideWhenUsed="1"/>
-    <w:lsdException w:name="page number" w:semiHidden="1" w:unhideWhenUsed="1"/>
-    <w:lsdException w:name="endnote reference" w:semiHidden="1" w:unhideWhenUsed="1"/>
-    <w:lsdException w:name="endnote text" w:semiHidden="1" w:unhideWhenUsed="1"/>
-    <w:lsdException w:name="table of authorities" w:semiHidden="1" w:unhideWhenUsed="1"/>
-    <w:lsdException w:name="macro" w:semiHidden="1" w:unhideWhenUsed="1"/>
-    <w:lsdException w:name="toa heading" w:semiHidden="1" w:unhideWhenUsed="1"/>
-    <w:lsdException w:name="List" w:semiHidden="1" w:unhideWhenUsed="1"/>
-    <w:lsdException w:name="List Bullet" w:semiHidden="1" w:unhideWhenUsed="1"/>
-    <w:lsdException w:name="List Number" w:semiHidden="1" w:unhideWhenUsed="1"/>
-    <w:lsdException w:name="List 2" w:semiHidden="1" w:unhideWhenUsed="1"/>
-    <w:lsdException w:name="List 3" w:semiHidden="1" w:unhideWhenUsed="1"/>
-    <w:lsdException w:name="List 4" w:semiHidden="1" w:unhideWhenUsed="1"/>
-    <w:lsdException w:name="List 5" w:semiHidden="1" w:unhideWhenUsed="1"/>
-    <w:lsdException w:name="List Bullet 2" w:semiHidden="1" w:unhideWhenUsed="1"/>
-    <w:lsdException w:name="List Bullet 3" w:semiHidden="1" w:unhideWhenUsed="1"/>
-    <w:lsdException w:name="List Bullet 4" w:semiHidden="1" w:unhideWhenUsed="1"/>
-    <w:lsdException w:name="List Bullet 5" w:semiHidden="1" w:unhideWhenUsed="1"/>
-    <w:lsdException w:name="List Number 2" w:semiHidden="1" w:unhideWhenUsed="1"/>
-    <w:lsdException w:name="List Number 3" w:semiHidden="1" w:unhideWhenUsed="1"/>
-    <w:lsdException w:name="List Number 4" w:semiHidden="1" w:unhideWhenUsed="1"/>
-    <w:lsdException w:name="List Number 5" w:semiHidden="1" w:unhideWhenUsed="1"/>
-    <w:lsdException w:name="Title" w:uiPriority="10" w:qFormat="1"/>
-    <w:lsdException w:name="Closing" w:semiHidden="1" w:unhideWhenUsed="1"/>
-    <w:lsdException w:name="Signature" w:semiHidden="1" w:unhideWhenUsed="1"/>
-    <w:lsdException w:name="Default Paragraph Font" w:semiHidden="1" w:uiPriority="1" w:unhideWhenUsed="1"/>
-    <w:lsdException w:name="Body Text" w:semiHidden="1" w:unhideWhenUsed="1"/>
-    <w:lsdException w:name="Body Text Indent" w:semiHidden="1" w:unhideWhenUsed="1"/>
-    <w:lsdException w:name="List Continue" w:semiHidden="1" w:unhideWhenUsed="1"/>
-    <w:lsdException w:name="List Continue 2" w:semiHidden="1" w:unhideWhenUsed="1"/>
-    <w:lsdException w:name="List Continue 3" w:semiHidden="1" w:unhideWhenUsed="1"/>
-    <w:lsdException w:name="List Continue 4" w:semiHidden="1" w:unhideWhenUsed="1"/>
-    <w:lsdException w:name="List Continue 5" w:semiHidden="1" w:unhideWhenUsed="1"/>
-    <w:lsdException w:name="Message Header" w:semiHidden="1" w:unhideWhenUsed="1"/>
-    <w:lsdException w:name="Subtitle" w:uiPriority="11" w:qFormat="1"/>
-    <w:lsdException w:name="Salutation" w:semiHidden="1" w:unhideWhenUsed="1"/>
-    <w:lsdException w:name="Date" w:semiHidden="1" w:unhideWhenUsed="1"/>
-    <w:lsdException w:name="Body Text First Indent" w:semiHidden="1" w:unhideWhenUsed="1"/>
-    <w:lsdException w:name="Body Text First Indent 2" w:semiHidden="1" w:unhideWhenUsed="1"/>
-    <w:lsdException w:name="Note Heading" w:semiHidden="1" w:unhideWhenUsed="1"/>
-    <w:lsdException w:name="Body Text 2" w:semiHidden="1" w:unhideWhenUsed="1"/>
-    <w:lsdException w:name="Body Text 3" w:semiHidden="1" w:unhideWhenUsed="1"/>
-    <w:lsdException w:name="Body Text Indent 2" w:semiHidden="1" w:unhideWhenUsed="1"/>
-    <w:lsdException w:name="Body Text Indent 3" w:semiHidden="1" w:unhideWhenUsed="1"/>
-    <w:lsdException w:name="Block Text" w:semiHidden="1" w:unhideWhenUsed="1"/>
-    <w:lsdException w:name="Hyperlink" w:semiHidden="1" w:unhideWhenUsed="1"/>
-    <w:lsdException w:name="FollowedHyperlink" w:semiHidden="1" w:unhideWhenUsed="1"/>
-    <w:lsdException w:name="Strong" w:uiPriority="22" w:qFormat="1"/>
-    <w:lsdException w:name="Emphasis" w:uiPriority="20" w:qFormat="1"/>
-    <w:lsdException w:name="Document Map" w:semiHidden="1" w:unhideWhenUsed="1"/>
-    <w:lsdException w:name="Plain Text" w:semiHidden="1" w:unhideWhenUsed="1"/>
-    <w:lsdException w:name="E-mail Signature" w:semiHidden="1" w:unhideWhenUsed="1"/>
-    <w:lsdException w:name="HTML Top of Form" w:semiHidden="1" w:unhideWhenUsed="1"/>
-    <w:lsdException w:name="HTML Bottom of Form" w:semiHidden="1" w:unhideWhenUsed="1"/>
-    <w:lsdException w:name="Normal (Web)" w:semiHidden="1" w:unhideWhenUsed="1"/>
-    <w:lsdException w:name="HTML Acronym" w:semiHidden="1" w:unhideWhenUsed="1"/>
-    <w:lsdException w:name="HTML Address" w:semiHidden="1" w:unhideWhenUsed="1"/>
-    <w:lsdException w:name="HTML Cite" w:semiHidden="1" w:unhideWhenUsed="1"/>
-    <w:lsdException w:name="HTML Code" w:semiHidden="1" w:unhideWhenUsed="1"/>
-    <w:lsdException w:name="HTML Definition" w:semiHidden="1" w:unhideWhenUsed="1"/>
-    <w:lsdException w:name="HTML Keyboard" w:semiHidden="1" w:unhideWhenUsed="1"/>
-    <w:lsdException w:name="HTML Preformatted" w:semiHidden="1" w:unhideWhenUsed="1"/>
-    <w:lsdException w:name="HTML Sample" w:semiHidden="1" w:unhideWhenUsed="1"/>
-    <w:lsdException w:name="HTML Typewriter" w:semiHidden="1" w:unhideWhenUsed="1"/>
-    <w:lsdException w:name="HTML Variable" w:semiHidden="1" w:unhideWhenUsed="1"/>
-    <w:lsdException w:name="Normal Table" w:semiHidden="1" w:unhideWhenUsed="1"/>
-    <w:lsdException w:name="annotation subject" w:semiHidden="1" w:unhideWhenUsed="1"/>
-    <w:lsdException w:name="No List" w:semiHidden="1" w:unhideWhenUsed="1"/>
-    <w:lsdException w:name="Outline List 1" w:semiHidden="1" w:unhideWhenUsed="1"/>
-    <w:lsdException w:name="Outline List 2" w:semiHidden="1" w:unhideWhenUsed="1"/>
-    <w:lsdException w:name="Outline List 3" w:semiHidden="1" w:unhideWhenUsed="1"/>
-    <w:lsdException w:name="Table Simple 1" w:semiHidden="1" w:unhideWhenUsed="1"/>
-    <w:lsdException w:name="Table Simple 2" w:semiHidden="1" w:unhideWhenUsed="1"/>
-    <w:lsdException w:name="Table Simple 3" w:semiHidden="1" w:unhideWhenUsed="1"/>
-    <w:lsdException w:name="Table Classic 1" w:semiHidden="1" w:unhideWhenUsed="1"/>
-    <w:lsdException w:name="Table Classic 2" w:semiHidden="1" w:unhideWhenUsed="1"/>
-    <w:lsdException w:name="Table Classic 3" w:semiHidden="1" w:unhideWhenUsed="1"/>
-    <w:lsdException w:name="Table Classic 4" w:semiHidden="1" w:unhideWhenUsed="1"/>
-    <w:lsdException w:name="Table Colorful 1" w:semiHidden="1" w:unhideWhenUsed="1"/>
-    <w:lsdException w:name="Table Colorful 2" w:semiHidden="1" w:unhideWhenUsed="1"/>
-    <w:lsdException w:name="Table Colorful 3" w:semiHidden="1" w:unhideWhenUsed="1"/>
-    <w:lsdException w:name="Table Columns 1" w:semiHidden="1" w:unhideWhenUsed="1"/>
-    <w:lsdException w:name="Table Columns 2" w:semiHidden="1" w:unhideWhenUsed="1"/>
-    <w:lsdException w:name="Table Columns 3" w:semiHidden="1" w:unhideWhenUsed="1"/>
-    <w:lsdException w:name="Table Columns 4" w:semiHidden="1" w:unhideWhenUsed="1"/>
-    <w:lsdException w:name="Table Columns 5" w:semiHidden="1" w:unhideWhenUsed="1"/>
-    <w:lsdException w:name="Table Grid 1" w:semiHidden="1" w:unhideWhenUsed="1"/>
-    <w:lsdException w:name="Table Grid 2" w:semiHidden="1" w:unhideWhenUsed="1"/>
-    <w:lsdException w:name="Table Grid 3" w:semiHidden="1" w:unhideWhenUsed="1"/>
-    <w:lsdException w:name="Table Grid 4" w:semiHidden="1" w:unhideWhenUsed="1"/>
-    <w:lsdException w:name="Table Grid 5" w:semiHidden="1" w:unhideWhenUsed="1"/>
-    <w:lsdException w:name="Table Grid 6" w:semiHidden="1" w:unhideWhenUsed="1"/>
-    <w:lsdException w:name="Table Grid 7" w:semiHidden="1" w:unhideWhenUsed="1"/>
-    <w:lsdException w:name="Table Grid 8" w:semiHidden="1" w:unhideWhenUsed="1"/>
-    <w:lsdException w:name="Table List 1" w:semiHidden="1" w:unhideWhenUsed="1"/>
-    <w:lsdException w:name="Table List 2" w:semiHidden="1" w:unhideWhenUsed="1"/>
-    <w:lsdException w:name="Table List 3" w:semiHidden="1" w:unhideWhenUsed="1"/>
-    <w:lsdException w:name="Table List 4" w:semiHidden="1" w:unhideWhenUsed="1"/>
-    <w:lsdException w:name="Table List 5" w:semiHidden="1" w:unhideWhenUsed="1"/>
-    <w:lsdException w:name="Table List 6" w:semiHidden="1" w:unhideWhenUsed="1"/>
-    <w:lsdException w:name="Table List 7" w:semiHidden="1" w:unhideWhenUsed="1"/>
-    <w:lsdException w:name="Table List 8" w:semiHidden="1" w:unhideWhenUsed="1"/>
-    <w:lsdException w:name="Table 3D effects 1" w:semiHidden="1" w:unhideWhenUsed="1"/>
-    <w:lsdException w:name="Table 3D effects 2" w:semiHidden="1" w:unhideWhenUsed="1"/>
-    <w:lsdException w:name="Table 3D effects 3" w:semiHidden="1" w:unhideWhenUsed="1"/>
-    <w:lsdException w:name="Table Contemporary" w:semiHidden="1" w:unhideWhenUsed="1"/>
-    <w:lsdException w:name="Table Elegant" w:semiHidden="1" w:unhideWhenUsed="1"/>
-    <w:lsdException w:name="Table Professional" w:semiHidden="1" w:unhideWhenUsed="1"/>
-    <w:lsdException w:name="Table Subtle 1" w:semiHidden="1" w:unhideWhenUsed="1"/>
-    <w:lsdException w:name="Table Subtle 2" w:semiHidden="1" w:unhideWhenUsed="1"/>
-    <w:lsdException w:name="Table Web 1" w:semiHidden="1" w:unhideWhenUsed="1"/>
-    <w:lsdException w:name="Table Web 2" w:semiHidden="1" w:unhideWhenUsed="1"/>
-    <w:lsdException w:name="Table Web 3" w:semiHidden="1" w:unhideWhenUsed="1"/>
-    <w:lsdException w:name="Balloon Text" w:semiHidden="1" w:unhideWhenUsed="1"/>
-    <w:lsdException w:name="Table Grid" w:uiPriority="39"/>
-    <w:lsdException w:name="Table Theme" w:semiHidden="1" w:unhideWhenUsed="1"/>
-    <w:lsdException w:name="Placeholder Text" w:semiHidden="1"/>
-    <w:lsdException w:name="No Spacing" w:uiPriority="1" w:qFormat="1"/>
-    <w:lsdException w:name="Light Shading" w:uiPriority="60"/>
-    <w:lsdException w:name="Light List" w:uiPriority="61"/>
-    <w:lsdException w:name="Light Grid" w:uiPriority="62"/>
-    <w:lsdException w:name="Medium Shading 1" w:uiPriority="63"/>
-    <w:lsdException w:name="Medium Shading 2" w:uiPriority="64"/>
-    <w:lsdException w:name="Medium List 1" w:uiPriority="65"/>
-    <w:lsdException w:name="Medium List 2" w:uiPriority="66"/>
-    <w:lsdException w:name="Medium Grid 1" w:uiPriority="67"/>
-    <w:lsdException w:name="Medium Grid 2" w:uiPriority="68"/>
-    <w:lsdException w:name="Medium Grid 3" w:uiPriority="69"/>
-    <w:lsdException w:name="Dark List" w:uiPriority="70"/>
-    <w:lsdException w:name="Colorful Shading" w:uiPriority="71"/>
-    <w:lsdException w:name="Colorful List" w:uiPriority="72"/>
-    <w:lsdException w:name="Colorful Grid" w:uiPriority="73"/>
-    <w:lsdException w:name="Light Shading Accent 1" w:uiPriority="60"/>
-    <w:lsdException w:name="Light List Accent 1" w:uiPriority="61"/>
-    <w:lsdException w:name="Light Grid Accent 1" w:uiPriority="62"/>
-    <w:lsdException w:name="Medium Shading 1 Accent 1" w:uiPriority="63"/>
-    <w:lsdException w:name="Medium Shading 2 Accent 1" w:uiPriority="64"/>
-    <w:lsdException w:name="Medium List 1 Accent 1" w:uiPriority="65"/>
-    <w:lsdException w:name="Revision" w:semiHidden="1"/>
-    <w:lsdException w:name="List Paragraph" w:uiPriority="34" w:qFormat="1"/>
-    <w:lsdException w:name="Quote" w:uiPriority="29" w:qFormat="1"/>
-    <w:lsdException w:name="Intense Quote" w:uiPriority="30" w:qFormat="1"/>
-    <w:lsdException w:name="Medium List 2 Accent 1" w:uiPriority="66"/>
-    <w:lsdException w:name="Medium Grid 1 Accent 1" w:uiPriority="67"/>
-    <w:lsdException w:name="Medium Grid 2 Accent 1" w:uiPriority="68"/>
-    <w:lsdException w:name="Medium Grid 3 Accent 1" w:uiPriority="69"/>
-    <w:lsdException w:name="Dark List Accent 1" w:uiPriority="70"/>
-    <w:lsdException w:name="Colorful Shading Accent 1" w:uiPriority="71"/>
-    <w:lsdException w:name="Colorful List Accent 1" w:uiPriority="72"/>
-    <w:lsdException w:name="Colorful Grid Accent 1" w:uiPriority="73"/>
-    <w:lsdException w:name="Light Shading Accent 2" w:uiPriority="60"/>
-    <w:lsdException w:name="Light List Accent 2" w:uiPriority="61"/>
-    <w:lsdException w:name="Light Grid Accent 2" w:uiPriority="62"/>
-    <w:lsdException w:name="Medium Shading 1 Accent 2" w:uiPriority="63"/>
-    <w:lsdException w:name="Medium Shading 2 Accent 2" w:uiPriority="64"/>
-    <w:lsdException w:name="Medium List 1 Accent 2" w:uiPriority="65"/>
-    <w:lsdException w:name="Medium List 2 Accent 2" w:uiPriority="66"/>
-    <w:lsdException w:name="Medium Grid 1 Accent 2" w:uiPriority="67"/>
-    <w:lsdException w:name="Medium Grid 2 Accent 2" w:uiPriority="68"/>
-    <w:lsdException w:name="Medium Grid 3 Accent 2" w:uiPriority="69"/>
-    <w:lsdException w:name="Dark List Accent 2" w:uiPriority="70"/>
-    <w:lsdException w:name="Colorful Shading Accent 2" w:uiPriority="71"/>
-    <w:lsdException w:name="Colorful List Accent 2" w:uiPriority="72"/>
-    <w:lsdException w:name="Colorful Grid Accent 2" w:uiPriority="73"/>
-    <w:lsdException w:name="Light Shading Accent 3" w:uiPriority="60"/>
-    <w:lsdException w:name="Light List Accent 3" w:uiPriority="61"/>
-    <w:lsdException w:name="Light Grid Accent 3" w:uiPriority="62"/>
-    <w:lsdException w:name="Medium Shading 1 Accent 3" w:uiPriority="63"/>
-    <w:lsdException w:name="Medium Shading 2 Accent 3" w:uiPriority="64"/>
-    <w:lsdException w:name="Medium List 1 Accent 3" w:uiPriority="65"/>
-    <w:lsdException w:name="Medium List 2 Accent 3" w:uiPriority="66"/>
-    <w:lsdException w:name="Medium Grid 1 Accent 3" w:uiPriority="67"/>
-    <w:lsdException w:name="Medium Grid 2 Accent 3" w:uiPriority="68"/>
-    <w:lsdException w:name="Medium Grid 3 Accent 3" w:uiPriority="69"/>
-    <w:lsdException w:name="Dark List Accent 3" w:uiPriority="70"/>
-    <w:lsdException w:name="Colorful Shading Accent 3" w:uiPriority="71"/>
-    <w:lsdException w:name="Colorful List Accent 3" w:uiPriority="72"/>
-    <w:lsdException w:name="Colorful Grid Accent 3" w:uiPriority="73"/>
-    <w:lsdException w:name="Light Shading Accent 4" w:uiPriority="60"/>
-    <w:lsdException w:name="Light List Accent 4" w:uiPriority="61"/>
-    <w:lsdException w:name="Light Grid Accent 4" w:uiPriority="62"/>
-    <w:lsdException w:name="Medium Shading 1 Accent 4" w:uiPriority="63"/>
-    <w:lsdException w:name="Medium Shading 2 Accent 4" w:uiPriority="64"/>
-    <w:lsdException w:name="Medium List 1 Accent 4" w:uiPriority="65"/>
-    <w:lsdException w:name="Medium List 2 Accent 4" w:uiPriority="66"/>
-    <w:lsdException w:name="Medium Grid 1 Accent 4" w:uiPriority="67"/>
-    <w:lsdException w:name="Medium Grid 2 Accent 4" w:uiPriority="68"/>
-    <w:lsdException w:name="Medium Grid 3 Accent 4" w:uiPriority="69"/>
-    <w:lsdException w:name="Dark List Accent 4" w:uiPriority="70"/>
-    <w:lsdException w:name="Colorful Shading Accent 4" w:uiPriority="71"/>
-    <w:lsdException w:name="Colorful List Accent 4" w:uiPriority="72"/>
-    <w:lsdException w:name="Colorful Grid Accent 4" w:uiPriority="73"/>
-    <w:lsdException w:name="Light Shading Accent 5" w:uiPriority="60"/>
-    <w:lsdException w:name="Light List Accent 5" w:uiPriority="61"/>
-    <w:lsdException w:name="Light Grid Accent 5" w:uiPriority="62"/>
-    <w:lsdException w:name="Medium Shading 1 Accent 5" w:uiPriority="63"/>
-    <w:lsdException w:name="Medium Shading 2 Accent 5" w:uiPriority="64"/>
-    <w:lsdException w:name="Medium List 1 Accent 5" w:uiPriority="65"/>
-    <w:lsdException w:name="Medium List 2 Accent 5" w:uiPriority="66"/>
-    <w:lsdException w:name="Medium Grid 1 Accent 5" w:uiPriority="67"/>
-    <w:lsdException w:name="Medium Grid 2 Accent 5" w:uiPriority="68"/>
-    <w:lsdException w:name="Medium Grid 3 Accent 5" w:uiPriority="69"/>
-    <w:lsdException w:name="Dark List Accent 5" w:uiPriority="70"/>
-    <w:lsdException w:name="Colorful Shading Accent 5" w:uiPriority="71"/>
-    <w:lsdException w:name="Colorful List Accent 5" w:uiPriority="72"/>
-    <w:lsdException w:name="Colorful Grid Accent 5" w:uiPriority="73"/>
-    <w:lsdException w:name="Light Shading Accent 6" w:uiPriority="60"/>
-    <w:lsdException w:name="Light List Accent 6" w:uiPriority="61"/>
-    <w:lsdException w:name="Light Grid Accent 6" w:uiPriority="62"/>
-    <w:lsdException w:name="Medium Shading 1 Accent 6" w:uiPriority="63"/>
-    <w:lsdException w:name="Medium Shading 2 Accent 6" w:uiPriority="64"/>
-    <w:lsdException w:name="Medium List 1 Accent 6" w:uiPriority="65"/>
-    <w:lsdException w:name="Medium List 2 Accent 6" w:uiPriority="66"/>
-    <w:lsdException w:name="Medium Grid 1 Accent 6" w:uiPriority="67"/>
-    <w:lsdException w:name="Medium Grid 2 Accent 6" w:uiPriority="68"/>
-    <w:lsdException w:name="Medium Grid 3 Accent 6" w:uiPriority="69"/>
-    <w:lsdException w:name="Dark List Accent 6" w:uiPriority="70"/>
-    <w:lsdException w:name="Colorful Shading Accent 6" w:uiPriority="71"/>
-    <w:lsdException w:name="Colorful List Accent 6" w:uiPriority="72"/>
-    <w:lsdException w:name="Colorful Grid Accent 6" w:uiPriority="73"/>
-    <w:lsdException w:name="Subtle Emphasis" w:uiPriority="19" w:qFormat="1"/>
-    <w:lsdException w:name="Intense Emphasis" w:uiPriority="21" w:qFormat="1"/>
-    <w:lsdException w:name="Subtle Reference" w:uiPriority="31" w:qFormat="1"/>
-    <w:lsdException w:name="Intense Reference" w:uiPriority="32" w:qFormat="1"/>
-    <w:lsdException w:name="Book Title" w:uiPriority="33" w:qFormat="1"/>
-    <w:lsdException w:name="Bibliography" w:semiHidden="1" w:uiPriority="37" w:unhideWhenUsed="1"/>
-    <w:lsdException w:name="TOC Heading" w:semiHidden="1" w:uiPriority="39" w:unhideWhenUsed="1" w:qFormat="1"/>
-    <w:lsdException w:name="Plain Table 1" w:uiPriority="41"/>
-    <w:lsdException w:name="Plain Table 2" w:uiPriority="42"/>
-    <w:lsdException w:name="Plain Table 3" w:uiPriority="43"/>
-    <w:lsdException w:name="Plain Table 4" w:uiPriority="44"/>
-    <w:lsdException w:name="Plain Table 5" w:uiPriority="45"/>
-    <w:lsdException w:name="Grid Table Light" w:uiPriority="40"/>
-    <w:lsdException w:name="Grid Table 1 Light" w:uiPriority="46"/>
-    <w:lsdException w:name="Grid Table 2" w:uiPriority="47"/>
-    <w:lsdException w:name="Grid Table 3" w:uiPriority="48"/>
-    <w:lsdException w:name="Grid Table 4" w:uiPriority="49"/>
-    <w:lsdException w:name="Grid Table 5 Dark" w:uiPriority="50"/>
-    <w:lsdException w:name="Grid Table 6 Colorful" w:uiPriority="51"/>
-    <w:lsdException w:name="Grid Table 7 Colorful" w:uiPriority="52"/>
-    <w:lsdException w:name="Grid Table 1 Light Accent 1" w:uiPriority="46"/>
-    <w:lsdException w:name="Grid Table 2 Accent 1" w:uiPriority="47"/>
-    <w:lsdException w:name="Grid Table 3 Accent 1" w:uiPriority="48"/>
-    <w:lsdException w:name="Grid Table 4 Accent 1" w:uiPriority="49"/>
-    <w:lsdException w:name="Grid Table 5 Dark Accent 1" w:uiPriority="50"/>
-    <w:lsdException w:name="Grid Table 6 Colorful Accent 1" w:uiPriority="51"/>
-    <w:lsdException w:name="Grid Table 7 Colorful Accent 1" w:uiPriority="52"/>
-    <w:lsdException w:name="Grid Table 1 Light Accent 2" w:uiPriority="46"/>
-    <w:lsdException w:name="Grid Table 2 Accent 2" w:uiPriority="47"/>
-    <w:lsdException w:name="Grid Table 3 Accent 2" w:uiPriority="48"/>
-    <w:lsdException w:name="Grid Table 4 Accent 2" w:uiPriority="49"/>
-    <w:lsdException w:name="Grid Table 5 Dark Accent 2" w:uiPriority="50"/>
-    <w:lsdException w:name="Grid Table 6 Colorful Accent 2" w:uiPriority="51"/>
-    <w:lsdException w:name="Grid Table 7 Colorful Accent 2" w:uiPriority="52"/>
-    <w:lsdException w:name="Grid Table 1 Light Accent 3" w:uiPriority="46"/>
-    <w:lsdException w:name="Grid Table 2 Accent 3" w:uiPriority="47"/>
-    <w:lsdException w:name="Grid Table 3 Accent 3" w:uiPriority="48"/>
-    <w:lsdException w:name="Grid Table 4 Accent 3" w:uiPriority="49"/>
-    <w:lsdException w:name="Grid Table 5 Dark Accent 3" w:uiPriority="50"/>
-    <w:lsdException w:name="Grid Table 6 Colorful Accent 3" w:uiPriority="51"/>
-    <w:lsdException w:name="Grid Table 7 Colorful Accent 3" w:uiPriority="52"/>
-    <w:lsdException w:name="Grid Table 1 Light Accent 4" w:uiPriority="46"/>
-    <w:lsdException w:name="Grid Table 2 Accent 4" w:uiPriority="47"/>
-    <w:lsdException w:name="Grid Table 3 Accent 4" w:uiPriority="48"/>
-    <w:lsdException w:name="Grid Table 4 Accent 4" w:uiPriority="49"/>
-    <w:lsdException w:name="Grid Table 5 Dark Accent 4" w:uiPriority="50"/>
-    <w:lsdException w:name="Grid Table 6 Colorful Accent 4" w:uiPriority="51"/>
-    <w:lsdException w:name="Grid Table 7 Colorful Accent 4" w:uiPriority="52"/>
-    <w:lsdException w:name="Grid Table 1 Light Accent 5" w:uiPriority="46"/>
-    <w:lsdException w:name="Grid Table 2 Accent 5" w:uiPriority="47"/>
-    <w:lsdException w:name="Grid Table 3 Accent 5" w:uiPriority="48"/>
-    <w:lsdException w:name="Grid Table 4 Accent 5" w:uiPriority="49"/>
-    <w:lsdException w:name="Grid Table 5 Dark Accent 5" w:uiPriority="50"/>
-    <w:lsdException w:name="Grid Table 6 Colorful Accent 5" w:uiPriority="51"/>
-    <w:lsdException w:name="Grid Table 7 Colorful Accent 5" w:uiPriority="52"/>
-    <w:lsdException w:name="Grid Table 1 Light Accent 6" w:uiPriority="46"/>
-    <w:lsdException w:name="Grid Table 2 Accent 6" w:uiPriority="47"/>
-    <w:lsdException w:name="Grid Table 3 Accent 6" w:uiPriority="48"/>
-    <w:lsdException w:name="Grid Table 4 Accent 6" w:uiPriority="49"/>
-    <w:lsdException w:name="Grid Table 5 Dark Accent 6" w:uiPriority="50"/>
-    <w:lsdException w:name="Grid Table 6 Colorful Accent 6" w:uiPriority="51"/>
-    <w:lsdException w:name="Grid Table 7 Colorful Accent 6" w:uiPriority="52"/>
-    <w:lsdException w:name="List Table 1 Light" w:uiPriority="46"/>
-    <w:lsdException w:name="List Table 2" w:uiPriority="47"/>
-    <w:lsdException w:name="List Table 3" w:uiPriority="48"/>
-    <w:lsdException w:name="List Table 4" w:uiPriority="49"/>
-    <w:lsdException w:name="List Table 5 Dark" w:uiPriority="50"/>
-    <w:lsdException w:name="List Table 6 Colorful" w:uiPriority="51"/>
-    <w:lsdException w:name="List Table 7 Colorful" w:uiPriority="52"/>
-    <w:lsdException w:name="List Table 1 Light Accent 1" w:uiPriority="46"/>
-    <w:lsdException w:name="List Table 2 Accent 1" w:uiPriority="47"/>
-    <w:lsdException w:name="List Table 3 Accent 1" w:uiPriority="48"/>
-    <w:lsdException w:name="List Table 4 Accent 1" w:uiPriority="49"/>
-    <w:lsdException w:name="List Table 5 Dark Accent 1" w:uiPriority="50"/>
-    <w:lsdException w:name="List Table 6 Colorful Accent 1" w:uiPriority="51"/>
-    <w:lsdException w:name="List Table 7 Colorful Accent 1" w:uiPriority="52"/>
-    <w:lsdException w:name="List Table 1 Light Accent 2" w:uiPriority="46"/>
-    <w:lsdException w:name="List Table 2 Accent 2" w:uiPriority="47"/>
-    <w:lsdException w:name="List Table 3 Accent 2" w:uiPriority="48"/>
-    <w:lsdException w:name="List Table 4 Accent 2" w:uiPriority="49"/>
-    <w:lsdException w:name="List Table 5 Dark Accent 2" w:uiPriority="50"/>
-    <w:lsdException w:name="List Table 6 Colorful Accent 2" w:uiPriority="51"/>
-    <w:lsdException w:name="List Table 7 Colorful Accent 2" w:uiPriority="52"/>
-    <w:lsdException w:name="List Table 1 Light Accent 3" w:uiPriority="46"/>
-    <w:lsdException w:name="List Table 2 Accent 3" w:uiPriority="47"/>
-    <w:lsdException w:name="List Table 3 Accent 3" w:uiPriority="48"/>
-    <w:lsdException w:name="List Table 4 Accent 3" w:uiPriority="49"/>
-    <w:lsdException w:name="List Table 5 Dark Accent 3" w:uiPriority="50"/>
-    <w:lsdException w:name="List Table 6 Colorful Accent 3" w:uiPriority="51"/>
-    <w:lsdException w:name="List Table 7 Colorful Accent 3" w:uiPriority="52"/>
-    <w:lsdException w:name="List Table 1 Light Accent 4" w:uiPriority="46"/>
-    <w:lsdException w:name="List Table 2 Accent 4" w:uiPriority="47"/>
-    <w:lsdException w:name="List Table 3 Accent 4" w:uiPriority="48"/>
-    <w:lsdException w:name="List Table 4 Accent 4" w:uiPriority="49"/>
-    <w:lsdException w:name="List Table 5 Dark Accent 4" w:uiPriority="50"/>
-    <w:lsdException w:name="List Table 6 Colorful Accent 4" w:uiPriority="51"/>
-    <w:lsdException w:name="List Table 7 Colorful Accent 4" w:uiPriority="52"/>
-    <w:lsdException w:name="List Table 1 Light Accent 5" w:uiPriority="46"/>
-    <w:lsdException w:name="List Table 2 Accent 5" w:uiPriority="47"/>
-    <w:lsdException w:name="List Table 3 Accent 5" w:uiPriority="48"/>
-    <w:lsdException w:name="List Table 4 Accent 5" w:uiPriority="49"/>
-    <w:lsdException w:name="List Table 5 Dark Accent 5" w:uiPriority="50"/>
-    <w:lsdException w:name="List Table 6 Colorful Accent 5" w:uiPriority="51"/>
-    <w:lsdException w:name="List Table 7 Colorful Accent 5" w:uiPriority="52"/>
-    <w:lsdException w:name="List Table 1 Light Accent 6" w:uiPriority="46"/>
-    <w:lsdException w:name="List Table 2 Accent 6" w:uiPriority="47"/>
-    <w:lsdException w:name="List Table 3 Accent 6" w:uiPriority="48"/>
-    <w:lsdException w:name="List Table 4 Accent 6" w:uiPriority="49"/>
-    <w:lsdException w:name="List Table 5 Dark Accent 6" w:uiPriority="50"/>
-    <w:lsdException w:name="List Table 6 Colorful Accent 6" w:uiPriority="51"/>
-    <w:lsdException w:name="List Table 7 Colorful Accent 6" w:uiPriority="52"/>
-    <w:lsdException w:name="Mention" w:semiHidden="1" w:unhideWhenUsed="1"/>
-    <w:lsdException w:name="Smart Hyperlink" w:semiHidden="1" w:unhideWhenUsed="1"/>
-    <w:lsdException w:name="Hashtag" w:semiHidden="1" w:unhideWhenUsed="1"/>
+  <w:latentStyles w:defLockedState="0" w:defUIPriority="99" w:defSemiHidden="1" w:defUnhideWhenUsed="1" w:defQFormat="0" w:count="267">
+    <w:lsdException w:name="Normal" w:semiHidden="0" w:uiPriority="0" w:unhideWhenUsed="0" w:qFormat="1"/>
+    <w:lsdException w:name="heading 1" w:semiHidden="0" w:uiPriority="9" w:unhideWhenUsed="0" w:qFormat="1"/>
+    <w:lsdException w:name="heading 2" w:uiPriority="9" w:qFormat="1"/>
+    <w:lsdException w:name="heading 3" w:uiPriority="9" w:qFormat="1"/>
+    <w:lsdException w:name="heading 4" w:uiPriority="9" w:qFormat="1"/>
+    <w:lsdException w:name="heading 5" w:uiPriority="9" w:qFormat="1"/>
+    <w:lsdException w:name="heading 6" w:uiPriority="9" w:qFormat="1"/>
+    <w:lsdException w:name="heading 7" w:uiPriority="9" w:qFormat="1"/>
+    <w:lsdException w:name="heading 8" w:uiPriority="9" w:qFormat="1"/>
+    <w:lsdException w:name="heading 9" w:uiPriority="9" w:qFormat="1"/>
+    <w:lsdException w:name="toc 1" w:uiPriority="39"/>
+    <w:lsdException w:name="toc 2" w:uiPriority="39"/>
+    <w:lsdException w:name="toc 3" w:uiPriority="39"/>
+    <w:lsdException w:name="toc 4" w:uiPriority="39"/>
+    <w:lsdException w:name="toc 5" w:uiPriority="39"/>
+    <w:lsdException w:name="toc 6" w:uiPriority="39"/>
+    <w:lsdException w:name="toc 7" w:uiPriority="39"/>
+    <w:lsdException w:name="toc 8" w:uiPriority="39"/>
+    <w:lsdException w:name="toc 9" w:uiPriority="39"/>
+    <w:lsdException w:name="caption" w:uiPriority="35" w:qFormat="1"/>
+    <w:lsdException w:name="Title" w:semiHidden="0" w:uiPriority="10" w:unhideWhenUsed="0" w:qFormat="1"/>
+    <w:lsdException w:name="Default Paragraph Font" w:uiPriority="1"/>
+    <w:lsdException w:name="Subtitle" w:semiHidden="0" w:uiPriority="11" w:unhideWhenUsed="0" w:qFormat="1"/>
+    <w:lsdException w:name="Strong" w:semiHidden="0" w:uiPriority="22" w:unhideWhenUsed="0" w:qFormat="1"/>
+    <w:lsdException w:name="Emphasis" w:semiHidden="0" w:uiPriority="20" w:unhideWhenUsed="0" w:qFormat="1"/>
+    <w:lsdException w:name="Table Grid" w:semiHidden="0" w:uiPriority="39" w:unhideWhenUsed="0"/>
+    <w:lsdException w:name="Placeholder Text" w:unhideWhenUsed="0"/>
+    <w:lsdException w:name="No Spacing" w:semiHidden="0" w:uiPriority="1" w:unhideWhenUsed="0" w:qFormat="1"/>
+    <w:lsdException w:name="Light Shading" w:semiHidden="0" w:uiPriority="60" w:unhideWhenUsed="0"/>
+    <w:lsdException w:name="Light List" w:semiHidden="0" w:uiPriority="61" w:unhideWhenUsed="0"/>
+    <w:lsdException w:name="Light Grid" w:semiHidden="0" w:uiPriority="62" w:unhideWhenUsed="0"/>
+    <w:lsdException w:name="Medium Shading 1" w:semiHidden="0" w:uiPriority="63" w:unhideWhenUsed="0"/>
+    <w:lsdException w:name="Medium Shading 2" w:semiHidden="0" w:uiPriority="64" w:unhideWhenUsed="0"/>
+    <w:lsdException w:name="Medium List 1" w:semiHidden="0" w:uiPriority="65" w:unhideWhenUsed="0"/>
+    <w:lsdException w:name="Medium List 2" w:semiHidden="0" w:uiPriority="66" w:unhideWhenUsed="0"/>
+    <w:lsdException w:name="Medium Grid 1" w:semiHidden="0" w:uiPriority="67" w:unhideWhenUsed="0"/>
+    <w:lsdException w:name="Medium Grid 2" w:semiHidden="0" w:uiPriority="68" w:unhideWhenUsed="0"/>
+    <w:lsdException w:name="Medium Grid 3" w:semiHidden="0" w:uiPriority="69" w:unhideWhenUsed="0"/>
+    <w:lsdException w:name="Dark List" w:semiHidden="0" w:uiPriority="70" w:unhideWhenUsed="0"/>
+    <w:lsdException w:name="Colorful Shading" w:semiHidden="0" w:uiPriority="71" w:unhideWhenUsed="0"/>
+    <w:lsdException w:name="Colorful List" w:semiHidden="0" w:uiPriority="72" w:unhideWhenUsed="0"/>
+    <w:lsdException w:name="Colorful Grid" w:semiHidden="0" w:uiPriority="73" w:unhideWhenUsed="0"/>
+    <w:lsdException w:name="Light Shading Accent 1" w:semiHidden="0" w:uiPriority="60" w:unhideWhenUsed="0"/>
+    <w:lsdException w:name="Light List Accent 1" w:semiHidden="0" w:uiPriority="61" w:unhideWhenUsed="0"/>
+    <w:lsdException w:name="Light Grid Accent 1" w:semiHidden="0" w:uiPriority="62" w:unhideWhenUsed="0"/>
+    <w:lsdException w:name="Medium Shading 1 Accent 1" w:semiHidden="0" w:uiPriority="63" w:unhideWhenUsed="0"/>
+    <w:lsdException w:name="Medium Shading 2 Accent 1" w:semiHidden="0" w:uiPriority="64" w:unhideWhenUsed="0"/>
+    <w:lsdException w:name="Medium List 1 Accent 1" w:semiHidden="0" w:uiPriority="65" w:unhideWhenUsed="0"/>
+    <w:lsdException w:name="Revision" w:unhideWhenUsed="0"/>
+    <w:lsdException w:name="List Paragraph" w:semiHidden="0" w:uiPriority="34" w:unhideWhenUsed="0" w:qFormat="1"/>
+    <w:lsdException w:name="Quote" w:semiHidden="0" w:uiPriority="29" w:unhideWhenUsed="0" w:qFormat="1"/>
+    <w:lsdException w:name="Intense Quote" w:semiHidden="0" w:uiPriority="30" w:unhideWhenUsed="0" w:qFormat="1"/>
+    <w:lsdException w:name="Medium List 2 Accent 1" w:semiHidden="0" w:uiPriority="66" w:unhideWhenUsed="0"/>
+    <w:lsdException w:name="Medium Grid 1 Accent 1" w:semiHidden="0" w:uiPriority="67" w:unhideWhenUsed="0"/>
+    <w:lsdException w:name="Medium Grid 2 Accent 1" w:semiHidden="0" w:uiPriority="68" w:unhideWhenUsed="0"/>
+    <w:lsdException w:name="Medium Grid 3 Accent 1" w:semiHidden="0" w:uiPriority="69" w:unhideWhenUsed="0"/>
+    <w:lsdException w:name="Dark List Accent 1" w:semiHidden="0" w:uiPriority="70" w:unhideWhenUsed="0"/>
+    <w:lsdException w:name="Colorful Shading Accent 1" w:semiHidden="0" w:uiPriority="71" w:unhideWhenUsed="0"/>
+    <w:lsdException w:name="Colorful List Accent 1" w:semiHidden="0" w:uiPriority="72" w:unhideWhenUsed="0"/>
+    <w:lsdException w:name="Colorful Grid Accent 1" w:semiHidden="0" w:uiPriority="73" w:unhideWhenUsed="0"/>
+    <w:lsdException w:name="Light Shading Accent 2" w:semiHidden="0" w:uiPriority="60" w:unhideWhenUsed="0"/>
+    <w:lsdException w:name="Light List Accent 2" w:semiHidden="0" w:uiPriority="61" w:unhideWhenUsed="0"/>
+    <w:lsdException w:name="Light Grid Accent 2" w:semiHidden="0" w:uiPriority="62" w:unhideWhenUsed="0"/>
+    <w:lsdException w:name="Medium Shading 1 Accent 2" w:semiHidden="0" w:uiPriority="63" w:unhideWhenUsed="0"/>
+    <w:lsdException w:name="Medium Shading 2 Accent 2" w:semiHidden="0" w:uiPriority="64" w:unhideWhenUsed="0"/>
+    <w:lsdException w:name="Medium List 1 Accent 2" w:semiHidden="0" w:uiPriority="65" w:unhideWhenUsed="0"/>
+    <w:lsdException w:name="Medium List 2 Accent 2" w:semiHidden="0" w:uiPriority="66" w:unhideWhenUsed="0"/>
+    <w:lsdException w:name="Medium Grid 1 Accent 2" w:semiHidden="0" w:uiPriority="67" w:unhideWhenUsed="0"/>
+    <w:lsdException w:name="Medium Grid 2 Accent 2" w:semiHidden="0" w:uiPriority="68" w:unhideWhenUsed="0"/>
+    <w:lsdException w:name="Medium Grid 3 Accent 2" w:semiHidden="0" w:uiPriority="69" w:unhideWhenUsed="0"/>
+    <w:lsdException w:name="Dark List Accent 2" w:semiHidden="0" w:uiPriority="70" w:unhideWhenUsed="0"/>
+    <w:lsdException w:name="Colorful Shading Accent 2" w:semiHidden="0" w:uiPriority="71" w:unhideWhenUsed="0"/>
+    <w:lsdException w:name="Colorful List Accent 2" w:semiHidden="0" w:uiPriority="72" w:unhideWhenUsed="0"/>
+    <w:lsdException w:name="Colorful Grid Accent 2" w:semiHidden="0" w:uiPriority="73" w:unhideWhenUsed="0"/>
+    <w:lsdException w:name="Light Shading Accent 3" w:semiHidden="0" w:uiPriority="60" w:unhideWhenUsed="0"/>
+    <w:lsdException w:name="Light List Accent 3" w:semiHidden="0" w:uiPriority="61" w:unhideWhenUsed="0"/>
+    <w:lsdException w:name="Light Grid Accent 3" w:semiHidden="0" w:uiPriority="62" w:unhideWhenUsed="0"/>
+    <w:lsdException w:name="Medium Shading 1 Accent 3" w:semiHidden="0" w:uiPriority="63" w:unhideWhenUsed="0"/>
+    <w:lsdException w:name="Medium Shading 2 Accent 3" w:semiHidden="0" w:uiPriority="64" w:unhideWhenUsed="0"/>
+    <w:lsdException w:name="Medium List 1 Accent 3" w:semiHidden="0" w:uiPriority="65" w:unhideWhenUsed="0"/>
+    <w:lsdException w:name="Medium List 2 Accent 3" w:semiHidden="0" w:uiPriority="66" w:unhideWhenUsed="0"/>
+    <w:lsdException w:name="Medium Grid 1 Accent 3" w:semiHidden="0" w:uiPriority="67" w:unhideWhenUsed="0"/>
+    <w:lsdException w:name="Medium Grid 2 Accent 3" w:semiHidden="0" w:uiPriority="68" w:unhideWhenUsed="0"/>
+    <w:lsdException w:name="Medium Grid 3 Accent 3" w:semiHidden="0" w:uiPriority="69" w:unhideWhenUsed="0"/>
+    <w:lsdException w:name="Dark List Accent 3" w:semiHidden="0" w:uiPriority="70" w:unhideWhenUsed="0"/>
+    <w:lsdException w:name="Colorful Shading Accent 3" w:semiHidden="0" w:uiPriority="71" w:unhideWhenUsed="0"/>
+    <w:lsdException w:name="Colorful List Accent 3" w:semiHidden="0" w:uiPriority="72" w:unhideWhenUsed="0"/>
+    <w:lsdException w:name="Colorful Grid Accent 3" w:semiHidden="0" w:uiPriority="73" w:unhideWhenUsed="0"/>
+    <w:lsdException w:name="Light Shading Accent 4" w:semiHidden="0" w:uiPriority="60" w:unhideWhenUsed="0"/>
+    <w:lsdException w:name="Light List Accent 4" w:semiHidden="0" w:uiPriority="61" w:unhideWhenUsed="0"/>
+    <w:lsdException w:name="Light Grid Accent 4" w:semiHidden="0" w:uiPriority="62" w:unhideWhenUsed="0"/>
+    <w:lsdException w:name="Medium Shading 1 Accent 4" w:semiHidden="0" w:uiPriority="63" w:unhideWhenUsed="0"/>
+    <w:lsdException w:name="Medium Shading 2 Accent 4" w:semiHidden="0" w:uiPriority="64" w:unhideWhenUsed="0"/>
+    <w:lsdException w:name="Medium List 1 Accent 4" w:semiHidden="0" w:uiPriority="65" w:unhideWhenUsed="0"/>
+    <w:lsdException w:name="Medium List 2 Accent 4" w:semiHidden="0" w:uiPriority="66" w:unhideWhenUsed="0"/>
+    <w:lsdException w:name="Medium Grid 1 Accent 4" w:semiHidden="0" w:uiPriority="67" w:unhideWhenUsed="0"/>
+    <w:lsdException w:name="Medium Grid 2 Accent 4" w:semiHidden="0" w:uiPriority="68" w:unhideWhenUsed="0"/>
+    <w:lsdException w:name="Medium Grid 3 Accent 4" w:semiHidden="0" w:uiPriority="69" w:unhideWhenUsed="0"/>
+    <w:lsdException w:name="Dark List Accent 4" w:semiHidden="0" w:uiPriority="70" w:unhideWhenUsed="0"/>
+    <w:lsdException w:name="Colorful Shading Accent 4" w:semiHidden="0" w:uiPriority="71" w:unhideWhenUsed="0"/>
+    <w:lsdException w:name="Colorful List Accent 4" w:semiHidden="0" w:uiPriority="72" w:unhideWhenUsed="0"/>
+    <w:lsdException w:name="Colorful Grid Accent 4" w:semiHidden="0" w:uiPriority="73" w:unhideWhenUsed="0"/>
+    <w:lsdException w:name="Light Shading Accent 5" w:semiHidden="0" w:uiPriority="60" w:unhideWhenUsed="0"/>
+    <w:lsdException w:name="Light List Accent 5" w:semiHidden="0" w:uiPriority="61" w:unhideWhenUsed="0"/>
+    <w:lsdException w:name="Light Grid Accent 5" w:semiHidden="0" w:uiPriority="62" w:unhideWhenUsed="0"/>
+    <w:lsdException w:name="Medium Shading 1 Accent 5" w:semiHidden="0" w:uiPriority="63" w:unhideWhenUsed="0"/>
+    <w:lsdException w:name="Medium Shading 2 Accent 5" w:semiHidden="0" w:uiPriority="64" w:unhideWhenUsed="0"/>
+    <w:lsdException w:name="Medium List 1 Accent 5" w:semiHidden="0" w:uiPriority="65" w:unhideWhenUsed="0"/>
+    <w:lsdException w:name="Medium List 2 Accent 5" w:semiHidden="0" w:uiPriority="66" w:unhideWhenUsed="0"/>
+    <w:lsdException w:name="Medium Grid 1 Accent 5" w:semiHidden="0" w:uiPriority="67" w:unhideWhenUsed="0"/>
+    <w:lsdException w:name="Medium Grid 2 Accent 5" w:semiHidden="0" w:uiPriority="68" w:unhideWhenUsed="0"/>
+    <w:lsdException w:name="Medium Grid 3 Accent 5" w:semiHidden="0" w:uiPriority="69" w:unhideWhenUsed="0"/>
+    <w:lsdException w:name="Dark List Accent 5" w:semiHidden="0" w:uiPriority="70" w:unhideWhenUsed="0"/>
+    <w:lsdException w:name="Colorful Shading Accent 5" w:semiHidden="0" w:uiPriority="71" w:unhideWhenUsed="0"/>
+    <w:lsdException w:name="Colorful List Accent 5" w:semiHidden="0" w:uiPriority="72" w:unhideWhenUsed="0"/>
+    <w:lsdException w:name="Colorful Grid Accent 5" w:semiHidden="0" w:uiPriority="73" w:unhideWhenUsed="0"/>
+    <w:lsdException w:name="Light Shading Accent 6" w:semiHidden="0" w:uiPriority="60" w:unhideWhenUsed="0"/>
+    <w:lsdException w:name="Light List Accent 6" w:semiHidden="0" w:uiPriority="61" w:unhideWhenUsed="0"/>
+    <w:lsdException w:name="Light Grid Accent 6" w:semiHidden="0" w:uiPriority="62" w:unhideWhenUsed="0"/>
+    <w:lsdException w:name="Medium Shading 1 Accent 6" w:semiHidden="0" w:uiPriority="63" w:unhideWhenUsed="0"/>
+    <w:lsdException w:name="Medium Shading 2 Accent 6" w:semiHidden="0" w:uiPriority="64" w:unhideWhenUsed="0"/>
+    <w:lsdException w:name="Medium List 1 Accent 6" w:semiHidden="0" w:uiPriority="65" w:unhideWhenUsed="0"/>
+    <w:lsdException w:name="Medium List 2 Accent 6" w:semiHidden="0" w:uiPriority="66" w:unhideWhenUsed="0"/>
+    <w:lsdException w:name="Medium Grid 1 Accent 6" w:semiHidden="0" w:uiPriority="67" w:unhideWhenUsed="0"/>
+    <w:lsdException w:name="Medium Grid 2 Accent 6" w:semiHidden="0" w:uiPriority="68" w:unhideWhenUsed="0"/>
+    <w:lsdException w:name="Medium Grid 3 Accent 6" w:semiHidden="0" w:uiPriority="69" w:unhideWhenUsed="0"/>
+    <w:lsdException w:name="Dark List Accent 6" w:semiHidden="0" w:uiPriority="70" w:unhideWhenUsed="0"/>
+    <w:lsdException w:name="Colorful Shading Accent 6" w:semiHidden="0" w:uiPriority="71" w:unhideWhenUsed="0"/>
+    <w:lsdException w:name="Colorful List Accent 6" w:semiHidden="0" w:uiPriority="72" w:unhideWhenUsed="0"/>
+    <w:lsdException w:name="Colorful Grid Accent 6" w:semiHidden="0" w:uiPriority="73" w:unhideWhenUsed="0"/>
+    <w:lsdException w:name="Subtle Emphasis" w:semiHidden="0" w:uiPriority="19" w:unhideWhenUsed="0" w:qFormat="1"/>
+    <w:lsdException w:name="Intense Emphasis" w:semiHidden="0" w:uiPriority="21" w:unhideWhenUsed="0" w:qFormat="1"/>
+    <w:lsdException w:name="Subtle Reference" w:semiHidden="0" w:uiPriority="31" w:unhideWhenUsed="0" w:qFormat="1"/>
+    <w:lsdException w:name="Intense Reference" w:semiHidden="0" w:uiPriority="32" w:unhideWhenUsed="0" w:qFormat="1"/>
+    <w:lsdException w:name="Book Title" w:semiHidden="0" w:uiPriority="33" w:unhideWhenUsed="0" w:qFormat="1"/>
+    <w:lsdException w:name="Bibliography" w:uiPriority="37"/>
+    <w:lsdException w:name="TOC Heading" w:uiPriority="39" w:qFormat="1"/>
   </w:latentStyles>
   <w:style w:type="paragraph" w:default="1" w:styleId="Normal">
     <w:name w:val="Normal"/>
@@ -1041,6 +1534,267 @@
       <w:ind w:left="720"/>
       <w:contextualSpacing/>
     </w:pPr>
+  </w:style>
+  <w:style w:type="paragraph" w:styleId="BalloonText">
+    <w:name w:val="Balloon Text"/>
+    <w:basedOn w:val="Normal"/>
+    <w:link w:val="BalloonTextChar"/>
+    <w:uiPriority w:val="99"/>
+    <w:semiHidden/>
+    <w:unhideWhenUsed/>
+    <w:rsid w:val="005652CF"/>
+    <w:pPr>
+      <w:spacing w:after="0" w:line="240" w:lineRule="auto"/>
+    </w:pPr>
+    <w:rPr>
+      <w:rFonts w:ascii="Tahoma" w:hAnsi="Tahoma" w:cs="Tahoma"/>
+      <w:sz w:val="16"/>
+      <w:szCs w:val="16"/>
+    </w:rPr>
+  </w:style>
+  <w:style w:type="character" w:customStyle="1" w:styleId="BalloonTextChar">
+    <w:name w:val="Balloon Text Char"/>
+    <w:basedOn w:val="DefaultParagraphFont"/>
+    <w:link w:val="BalloonText"/>
+    <w:uiPriority w:val="99"/>
+    <w:semiHidden/>
+    <w:rsid w:val="005652CF"/>
+    <w:rPr>
+      <w:rFonts w:ascii="Tahoma" w:hAnsi="Tahoma" w:cs="Tahoma"/>
+      <w:sz w:val="16"/>
+      <w:szCs w:val="16"/>
+    </w:rPr>
+  </w:style>
+</w:styles>
+</file>
+
+<file path=word/stylesWithEffects.xml><?xml version="1.0" encoding="utf-8"?>
+<w:styles xmlns:wpc="http://schemas.microsoft.com/office/word/2010/wordprocessingCanvas" xmlns:mc="http://schemas.openxmlformats.org/markup-compatibility/2006" xmlns:o="urn:schemas-microsoft-com:office:office" xmlns:r="http://schemas.openxmlformats.org/officeDocument/2006/relationships" xmlns:m="http://schemas.openxmlformats.org/officeDocument/2006/math" xmlns:v="urn:schemas-microsoft-com:vml" xmlns:wp14="http://schemas.microsoft.com/office/word/2010/wordprocessingDrawing" xmlns:wp="http://schemas.openxmlformats.org/drawingml/2006/wordprocessingDrawing" xmlns:w10="urn:schemas-microsoft-com:office:word" xmlns:w="http://schemas.openxmlformats.org/wordprocessingml/2006/main" xmlns:w14="http://schemas.microsoft.com/office/word/2010/wordml" xmlns:wpg="http://schemas.microsoft.com/office/word/2010/wordprocessingGroup" xmlns:wpi="http://schemas.microsoft.com/office/word/2010/wordprocessingInk" xmlns:wne="http://schemas.microsoft.com/office/word/2006/wordml" xmlns:wps="http://schemas.microsoft.com/office/word/2010/wordprocessingShape" mc:Ignorable="w14 wp14">
+  <w:docDefaults>
+    <w:rPrDefault>
+      <w:rPr>
+        <w:rFonts w:asciiTheme="minorHAnsi" w:eastAsiaTheme="minorHAnsi" w:hAnsiTheme="minorHAnsi" w:cstheme="minorBidi"/>
+        <w:sz w:val="22"/>
+        <w:szCs w:val="22"/>
+        <w:lang w:val="en-US" w:eastAsia="en-US" w:bidi="ar-SA"/>
+      </w:rPr>
+    </w:rPrDefault>
+    <w:pPrDefault>
+      <w:pPr>
+        <w:spacing w:after="160" w:line="259" w:lineRule="auto"/>
+      </w:pPr>
+    </w:pPrDefault>
+  </w:docDefaults>
+  <w:latentStyles w:defLockedState="0" w:defUIPriority="99" w:defSemiHidden="1" w:defUnhideWhenUsed="1" w:defQFormat="0" w:count="267">
+    <w:lsdException w:name="Normal" w:semiHidden="0" w:uiPriority="0" w:unhideWhenUsed="0" w:qFormat="1"/>
+    <w:lsdException w:name="heading 1" w:semiHidden="0" w:uiPriority="9" w:unhideWhenUsed="0" w:qFormat="1"/>
+    <w:lsdException w:name="heading 2" w:uiPriority="9" w:qFormat="1"/>
+    <w:lsdException w:name="heading 3" w:uiPriority="9" w:qFormat="1"/>
+    <w:lsdException w:name="heading 4" w:uiPriority="9" w:qFormat="1"/>
+    <w:lsdException w:name="heading 5" w:uiPriority="9" w:qFormat="1"/>
+    <w:lsdException w:name="heading 6" w:uiPriority="9" w:qFormat="1"/>
+    <w:lsdException w:name="heading 7" w:uiPriority="9" w:qFormat="1"/>
+    <w:lsdException w:name="heading 8" w:uiPriority="9" w:qFormat="1"/>
+    <w:lsdException w:name="heading 9" w:uiPriority="9" w:qFormat="1"/>
+    <w:lsdException w:name="toc 1" w:uiPriority="39"/>
+    <w:lsdException w:name="toc 2" w:uiPriority="39"/>
+    <w:lsdException w:name="toc 3" w:uiPriority="39"/>
+    <w:lsdException w:name="toc 4" w:uiPriority="39"/>
+    <w:lsdException w:name="toc 5" w:uiPriority="39"/>
+    <w:lsdException w:name="toc 6" w:uiPriority="39"/>
+    <w:lsdException w:name="toc 7" w:uiPriority="39"/>
+    <w:lsdException w:name="toc 8" w:uiPriority="39"/>
+    <w:lsdException w:name="toc 9" w:uiPriority="39"/>
+    <w:lsdException w:name="caption" w:uiPriority="35" w:qFormat="1"/>
+    <w:lsdException w:name="Title" w:semiHidden="0" w:uiPriority="10" w:unhideWhenUsed="0" w:qFormat="1"/>
+    <w:lsdException w:name="Default Paragraph Font" w:uiPriority="1"/>
+    <w:lsdException w:name="Subtitle" w:semiHidden="0" w:uiPriority="11" w:unhideWhenUsed="0" w:qFormat="1"/>
+    <w:lsdException w:name="Strong" w:semiHidden="0" w:uiPriority="22" w:unhideWhenUsed="0" w:qFormat="1"/>
+    <w:lsdException w:name="Emphasis" w:semiHidden="0" w:uiPriority="20" w:unhideWhenUsed="0" w:qFormat="1"/>
+    <w:lsdException w:name="Table Grid" w:semiHidden="0" w:uiPriority="39" w:unhideWhenUsed="0"/>
+    <w:lsdException w:name="Placeholder Text" w:unhideWhenUsed="0"/>
+    <w:lsdException w:name="No Spacing" w:semiHidden="0" w:uiPriority="1" w:unhideWhenUsed="0" w:qFormat="1"/>
+    <w:lsdException w:name="Light Shading" w:semiHidden="0" w:uiPriority="60" w:unhideWhenUsed="0"/>
+    <w:lsdException w:name="Light List" w:semiHidden="0" w:uiPriority="61" w:unhideWhenUsed="0"/>
+    <w:lsdException w:name="Light Grid" w:semiHidden="0" w:uiPriority="62" w:unhideWhenUsed="0"/>
+    <w:lsdException w:name="Medium Shading 1" w:semiHidden="0" w:uiPriority="63" w:unhideWhenUsed="0"/>
+    <w:lsdException w:name="Medium Shading 2" w:semiHidden="0" w:uiPriority="64" w:unhideWhenUsed="0"/>
+    <w:lsdException w:name="Medium List 1" w:semiHidden="0" w:uiPriority="65" w:unhideWhenUsed="0"/>
+    <w:lsdException w:name="Medium List 2" w:semiHidden="0" w:uiPriority="66" w:unhideWhenUsed="0"/>
+    <w:lsdException w:name="Medium Grid 1" w:semiHidden="0" w:uiPriority="67" w:unhideWhenUsed="0"/>
+    <w:lsdException w:name="Medium Grid 2" w:semiHidden="0" w:uiPriority="68" w:unhideWhenUsed="0"/>
+    <w:lsdException w:name="Medium Grid 3" w:semiHidden="0" w:uiPriority="69" w:unhideWhenUsed="0"/>
+    <w:lsdException w:name="Dark List" w:semiHidden="0" w:uiPriority="70" w:unhideWhenUsed="0"/>
+    <w:lsdException w:name="Colorful Shading" w:semiHidden="0" w:uiPriority="71" w:unhideWhenUsed="0"/>
+    <w:lsdException w:name="Colorful List" w:semiHidden="0" w:uiPriority="72" w:unhideWhenUsed="0"/>
+    <w:lsdException w:name="Colorful Grid" w:semiHidden="0" w:uiPriority="73" w:unhideWhenUsed="0"/>
+    <w:lsdException w:name="Light Shading Accent 1" w:semiHidden="0" w:uiPriority="60" w:unhideWhenUsed="0"/>
+    <w:lsdException w:name="Light List Accent 1" w:semiHidden="0" w:uiPriority="61" w:unhideWhenUsed="0"/>
+    <w:lsdException w:name="Light Grid Accent 1" w:semiHidden="0" w:uiPriority="62" w:unhideWhenUsed="0"/>
+    <w:lsdException w:name="Medium Shading 1 Accent 1" w:semiHidden="0" w:uiPriority="63" w:unhideWhenUsed="0"/>
+    <w:lsdException w:name="Medium Shading 2 Accent 1" w:semiHidden="0" w:uiPriority="64" w:unhideWhenUsed="0"/>
+    <w:lsdException w:name="Medium List 1 Accent 1" w:semiHidden="0" w:uiPriority="65" w:unhideWhenUsed="0"/>
+    <w:lsdException w:name="Revision" w:unhideWhenUsed="0"/>
+    <w:lsdException w:name="List Paragraph" w:semiHidden="0" w:uiPriority="34" w:unhideWhenUsed="0" w:qFormat="1"/>
+    <w:lsdException w:name="Quote" w:semiHidden="0" w:uiPriority="29" w:unhideWhenUsed="0" w:qFormat="1"/>
+    <w:lsdException w:name="Intense Quote" w:semiHidden="0" w:uiPriority="30" w:unhideWhenUsed="0" w:qFormat="1"/>
+    <w:lsdException w:name="Medium List 2 Accent 1" w:semiHidden="0" w:uiPriority="66" w:unhideWhenUsed="0"/>
+    <w:lsdException w:name="Medium Grid 1 Accent 1" w:semiHidden="0" w:uiPriority="67" w:unhideWhenUsed="0"/>
+    <w:lsdException w:name="Medium Grid 2 Accent 1" w:semiHidden="0" w:uiPriority="68" w:unhideWhenUsed="0"/>
+    <w:lsdException w:name="Medium Grid 3 Accent 1" w:semiHidden="0" w:uiPriority="69" w:unhideWhenUsed="0"/>
+    <w:lsdException w:name="Dark List Accent 1" w:semiHidden="0" w:uiPriority="70" w:unhideWhenUsed="0"/>
+    <w:lsdException w:name="Colorful Shading Accent 1" w:semiHidden="0" w:uiPriority="71" w:unhideWhenUsed="0"/>
+    <w:lsdException w:name="Colorful List Accent 1" w:semiHidden="0" w:uiPriority="72" w:unhideWhenUsed="0"/>
+    <w:lsdException w:name="Colorful Grid Accent 1" w:semiHidden="0" w:uiPriority="73" w:unhideWhenUsed="0"/>
+    <w:lsdException w:name="Light Shading Accent 2" w:semiHidden="0" w:uiPriority="60" w:unhideWhenUsed="0"/>
+    <w:lsdException w:name="Light List Accent 2" w:semiHidden="0" w:uiPriority="61" w:unhideWhenUsed="0"/>
+    <w:lsdException w:name="Light Grid Accent 2" w:semiHidden="0" w:uiPriority="62" w:unhideWhenUsed="0"/>
+    <w:lsdException w:name="Medium Shading 1 Accent 2" w:semiHidden="0" w:uiPriority="63" w:unhideWhenUsed="0"/>
+    <w:lsdException w:name="Medium Shading 2 Accent 2" w:semiHidden="0" w:uiPriority="64" w:unhideWhenUsed="0"/>
+    <w:lsdException w:name="Medium List 1 Accent 2" w:semiHidden="0" w:uiPriority="65" w:unhideWhenUsed="0"/>
+    <w:lsdException w:name="Medium List 2 Accent 2" w:semiHidden="0" w:uiPriority="66" w:unhideWhenUsed="0"/>
+    <w:lsdException w:name="Medium Grid 1 Accent 2" w:semiHidden="0" w:uiPriority="67" w:unhideWhenUsed="0"/>
+    <w:lsdException w:name="Medium Grid 2 Accent 2" w:semiHidden="0" w:uiPriority="68" w:unhideWhenUsed="0"/>
+    <w:lsdException w:name="Medium Grid 3 Accent 2" w:semiHidden="0" w:uiPriority="69" w:unhideWhenUsed="0"/>
+    <w:lsdException w:name="Dark List Accent 2" w:semiHidden="0" w:uiPriority="70" w:unhideWhenUsed="0"/>
+    <w:lsdException w:name="Colorful Shading Accent 2" w:semiHidden="0" w:uiPriority="71" w:unhideWhenUsed="0"/>
+    <w:lsdException w:name="Colorful List Accent 2" w:semiHidden="0" w:uiPriority="72" w:unhideWhenUsed="0"/>
+    <w:lsdException w:name="Colorful Grid Accent 2" w:semiHidden="0" w:uiPriority="73" w:unhideWhenUsed="0"/>
+    <w:lsdException w:name="Light Shading Accent 3" w:semiHidden="0" w:uiPriority="60" w:unhideWhenUsed="0"/>
+    <w:lsdException w:name="Light List Accent 3" w:semiHidden="0" w:uiPriority="61" w:unhideWhenUsed="0"/>
+    <w:lsdException w:name="Light Grid Accent 3" w:semiHidden="0" w:uiPriority="62" w:unhideWhenUsed="0"/>
+    <w:lsdException w:name="Medium Shading 1 Accent 3" w:semiHidden="0" w:uiPriority="63" w:unhideWhenUsed="0"/>
+    <w:lsdException w:name="Medium Shading 2 Accent 3" w:semiHidden="0" w:uiPriority="64" w:unhideWhenUsed="0"/>
+    <w:lsdException w:name="Medium List 1 Accent 3" w:semiHidden="0" w:uiPriority="65" w:unhideWhenUsed="0"/>
+    <w:lsdException w:name="Medium List 2 Accent 3" w:semiHidden="0" w:uiPriority="66" w:unhideWhenUsed="0"/>
+    <w:lsdException w:name="Medium Grid 1 Accent 3" w:semiHidden="0" w:uiPriority="67" w:unhideWhenUsed="0"/>
+    <w:lsdException w:name="Medium Grid 2 Accent 3" w:semiHidden="0" w:uiPriority="68" w:unhideWhenUsed="0"/>
+    <w:lsdException w:name="Medium Grid 3 Accent 3" w:semiHidden="0" w:uiPriority="69" w:unhideWhenUsed="0"/>
+    <w:lsdException w:name="Dark List Accent 3" w:semiHidden="0" w:uiPriority="70" w:unhideWhenUsed="0"/>
+    <w:lsdException w:name="Colorful Shading Accent 3" w:semiHidden="0" w:uiPriority="71" w:unhideWhenUsed="0"/>
+    <w:lsdException w:name="Colorful List Accent 3" w:semiHidden="0" w:uiPriority="72" w:unhideWhenUsed="0"/>
+    <w:lsdException w:name="Colorful Grid Accent 3" w:semiHidden="0" w:uiPriority="73" w:unhideWhenUsed="0"/>
+    <w:lsdException w:name="Light Shading Accent 4" w:semiHidden="0" w:uiPriority="60" w:unhideWhenUsed="0"/>
+    <w:lsdException w:name="Light List Accent 4" w:semiHidden="0" w:uiPriority="61" w:unhideWhenUsed="0"/>
+    <w:lsdException w:name="Light Grid Accent 4" w:semiHidden="0" w:uiPriority="62" w:unhideWhenUsed="0"/>
+    <w:lsdException w:name="Medium Shading 1 Accent 4" w:semiHidden="0" w:uiPriority="63" w:unhideWhenUsed="0"/>
+    <w:lsdException w:name="Medium Shading 2 Accent 4" w:semiHidden="0" w:uiPriority="64" w:unhideWhenUsed="0"/>
+    <w:lsdException w:name="Medium List 1 Accent 4" w:semiHidden="0" w:uiPriority="65" w:unhideWhenUsed="0"/>
+    <w:lsdException w:name="Medium List 2 Accent 4" w:semiHidden="0" w:uiPriority="66" w:unhideWhenUsed="0"/>
+    <w:lsdException w:name="Medium Grid 1 Accent 4" w:semiHidden="0" w:uiPriority="67" w:unhideWhenUsed="0"/>
+    <w:lsdException w:name="Medium Grid 2 Accent 4" w:semiHidden="0" w:uiPriority="68" w:unhideWhenUsed="0"/>
+    <w:lsdException w:name="Medium Grid 3 Accent 4" w:semiHidden="0" w:uiPriority="69" w:unhideWhenUsed="0"/>
+    <w:lsdException w:name="Dark List Accent 4" w:semiHidden="0" w:uiPriority="70" w:unhideWhenUsed="0"/>
+    <w:lsdException w:name="Colorful Shading Accent 4" w:semiHidden="0" w:uiPriority="71" w:unhideWhenUsed="0"/>
+    <w:lsdException w:name="Colorful List Accent 4" w:semiHidden="0" w:uiPriority="72" w:unhideWhenUsed="0"/>
+    <w:lsdException w:name="Colorful Grid Accent 4" w:semiHidden="0" w:uiPriority="73" w:unhideWhenUsed="0"/>
+    <w:lsdException w:name="Light Shading Accent 5" w:semiHidden="0" w:uiPriority="60" w:unhideWhenUsed="0"/>
+    <w:lsdException w:name="Light List Accent 5" w:semiHidden="0" w:uiPriority="61" w:unhideWhenUsed="0"/>
+    <w:lsdException w:name="Light Grid Accent 5" w:semiHidden="0" w:uiPriority="62" w:unhideWhenUsed="0"/>
+    <w:lsdException w:name="Medium Shading 1 Accent 5" w:semiHidden="0" w:uiPriority="63" w:unhideWhenUsed="0"/>
+    <w:lsdException w:name="Medium Shading 2 Accent 5" w:semiHidden="0" w:uiPriority="64" w:unhideWhenUsed="0"/>
+    <w:lsdException w:name="Medium List 1 Accent 5" w:semiHidden="0" w:uiPriority="65" w:unhideWhenUsed="0"/>
+    <w:lsdException w:name="Medium List 2 Accent 5" w:semiHidden="0" w:uiPriority="66" w:unhideWhenUsed="0"/>
+    <w:lsdException w:name="Medium Grid 1 Accent 5" w:semiHidden="0" w:uiPriority="67" w:unhideWhenUsed="0"/>
+    <w:lsdException w:name="Medium Grid 2 Accent 5" w:semiHidden="0" w:uiPriority="68" w:unhideWhenUsed="0"/>
+    <w:lsdException w:name="Medium Grid 3 Accent 5" w:semiHidden="0" w:uiPriority="69" w:unhideWhenUsed="0"/>
+    <w:lsdException w:name="Dark List Accent 5" w:semiHidden="0" w:uiPriority="70" w:unhideWhenUsed="0"/>
+    <w:lsdException w:name="Colorful Shading Accent 5" w:semiHidden="0" w:uiPriority="71" w:unhideWhenUsed="0"/>
+    <w:lsdException w:name="Colorful List Accent 5" w:semiHidden="0" w:uiPriority="72" w:unhideWhenUsed="0"/>
+    <w:lsdException w:name="Colorful Grid Accent 5" w:semiHidden="0" w:uiPriority="73" w:unhideWhenUsed="0"/>
+    <w:lsdException w:name="Light Shading Accent 6" w:semiHidden="0" w:uiPriority="60" w:unhideWhenUsed="0"/>
+    <w:lsdException w:name="Light List Accent 6" w:semiHidden="0" w:uiPriority="61" w:unhideWhenUsed="0"/>
+    <w:lsdException w:name="Light Grid Accent 6" w:semiHidden="0" w:uiPriority="62" w:unhideWhenUsed="0"/>
+    <w:lsdException w:name="Medium Shading 1 Accent 6" w:semiHidden="0" w:uiPriority="63" w:unhideWhenUsed="0"/>
+    <w:lsdException w:name="Medium Shading 2 Accent 6" w:semiHidden="0" w:uiPriority="64" w:unhideWhenUsed="0"/>
+    <w:lsdException w:name="Medium List 1 Accent 6" w:semiHidden="0" w:uiPriority="65" w:unhideWhenUsed="0"/>
+    <w:lsdException w:name="Medium List 2 Accent 6" w:semiHidden="0" w:uiPriority="66" w:unhideWhenUsed="0"/>
+    <w:lsdException w:name="Medium Grid 1 Accent 6" w:semiHidden="0" w:uiPriority="67" w:unhideWhenUsed="0"/>
+    <w:lsdException w:name="Medium Grid 2 Accent 6" w:semiHidden="0" w:uiPriority="68" w:unhideWhenUsed="0"/>
+    <w:lsdException w:name="Medium Grid 3 Accent 6" w:semiHidden="0" w:uiPriority="69" w:unhideWhenUsed="0"/>
+    <w:lsdException w:name="Dark List Accent 6" w:semiHidden="0" w:uiPriority="70" w:unhideWhenUsed="0"/>
+    <w:lsdException w:name="Colorful Shading Accent 6" w:semiHidden="0" w:uiPriority="71" w:unhideWhenUsed="0"/>
+    <w:lsdException w:name="Colorful List Accent 6" w:semiHidden="0" w:uiPriority="72" w:unhideWhenUsed="0"/>
+    <w:lsdException w:name="Colorful Grid Accent 6" w:semiHidden="0" w:uiPriority="73" w:unhideWhenUsed="0"/>
+    <w:lsdException w:name="Subtle Emphasis" w:semiHidden="0" w:uiPriority="19" w:unhideWhenUsed="0" w:qFormat="1"/>
+    <w:lsdException w:name="Intense Emphasis" w:semiHidden="0" w:uiPriority="21" w:unhideWhenUsed="0" w:qFormat="1"/>
+    <w:lsdException w:name="Subtle Reference" w:semiHidden="0" w:uiPriority="31" w:unhideWhenUsed="0" w:qFormat="1"/>
+    <w:lsdException w:name="Intense Reference" w:semiHidden="0" w:uiPriority="32" w:unhideWhenUsed="0" w:qFormat="1"/>
+    <w:lsdException w:name="Book Title" w:semiHidden="0" w:uiPriority="33" w:unhideWhenUsed="0" w:qFormat="1"/>
+    <w:lsdException w:name="Bibliography" w:uiPriority="37"/>
+    <w:lsdException w:name="TOC Heading" w:uiPriority="39" w:qFormat="1"/>
+  </w:latentStyles>
+  <w:style w:type="paragraph" w:default="1" w:styleId="Normal">
+    <w:name w:val="Normal"/>
+    <w:qFormat/>
+  </w:style>
+  <w:style w:type="character" w:default="1" w:styleId="DefaultParagraphFont">
+    <w:name w:val="Default Paragraph Font"/>
+    <w:uiPriority w:val="1"/>
+    <w:semiHidden/>
+    <w:unhideWhenUsed/>
+  </w:style>
+  <w:style w:type="table" w:default="1" w:styleId="TableNormal">
+    <w:name w:val="Normal Table"/>
+    <w:uiPriority w:val="99"/>
+    <w:semiHidden/>
+    <w:unhideWhenUsed/>
+    <w:tblPr>
+      <w:tblInd w:w="0" w:type="dxa"/>
+      <w:tblCellMar>
+        <w:top w:w="0" w:type="dxa"/>
+        <w:left w:w="108" w:type="dxa"/>
+        <w:bottom w:w="0" w:type="dxa"/>
+        <w:right w:w="108" w:type="dxa"/>
+      </w:tblCellMar>
+    </w:tblPr>
+  </w:style>
+  <w:style w:type="numbering" w:default="1" w:styleId="NoList">
+    <w:name w:val="No List"/>
+    <w:uiPriority w:val="99"/>
+    <w:semiHidden/>
+    <w:unhideWhenUsed/>
+  </w:style>
+  <w:style w:type="paragraph" w:styleId="ListParagraph">
+    <w:name w:val="List Paragraph"/>
+    <w:basedOn w:val="Normal"/>
+    <w:uiPriority w:val="34"/>
+    <w:qFormat/>
+    <w:rsid w:val="00155870"/>
+    <w:pPr>
+      <w:ind w:left="720"/>
+      <w:contextualSpacing/>
+    </w:pPr>
+  </w:style>
+  <w:style w:type="paragraph" w:styleId="BalloonText">
+    <w:name w:val="Balloon Text"/>
+    <w:basedOn w:val="Normal"/>
+    <w:link w:val="BalloonTextChar"/>
+    <w:uiPriority w:val="99"/>
+    <w:semiHidden/>
+    <w:unhideWhenUsed/>
+    <w:rsid w:val="005652CF"/>
+    <w:pPr>
+      <w:spacing w:after="0" w:line="240" w:lineRule="auto"/>
+    </w:pPr>
+    <w:rPr>
+      <w:rFonts w:ascii="Tahoma" w:hAnsi="Tahoma" w:cs="Tahoma"/>
+      <w:sz w:val="16"/>
+      <w:szCs w:val="16"/>
+    </w:rPr>
+  </w:style>
+  <w:style w:type="character" w:customStyle="1" w:styleId="BalloonTextChar">
+    <w:name w:val="Balloon Text Char"/>
+    <w:basedOn w:val="DefaultParagraphFont"/>
+    <w:link w:val="BalloonText"/>
+    <w:uiPriority w:val="99"/>
+    <w:semiHidden/>
+    <w:rsid w:val="005652CF"/>
+    <w:rPr>
+      <w:rFonts w:ascii="Tahoma" w:hAnsi="Tahoma" w:cs="Tahoma"/>
+      <w:sz w:val="16"/>
+      <w:szCs w:val="16"/>
+    </w:rPr>
   </w:style>
 </w:styles>
 </file>
@@ -1334,7 +2088,7 @@
   <a:extraClrSchemeLst/>
   <a:extLst>
     <a:ext uri="{05A4C25C-085E-4340-85A3-A5531E510DB2}">
-      <thm15:themeFamily xmlns:thm15="http://schemas.microsoft.com/office/thememl/2012/main" name="Office Theme" id="{62F939B6-93AF-4DB8-9C6B-D6C7DFDC589F}" vid="{4A3C46E8-61CC-4603-A589-7422A47A8E4A}"/>
+      <thm15:themeFamily xmlns:thm15="http://schemas.microsoft.com/office/thememl/2012/main" xmlns="" name="Office Theme" id="{62F939B6-93AF-4DB8-9C6B-D6C7DFDC589F}" vid="{4A3C46E8-61CC-4603-A589-7422A47A8E4A}"/>
     </a:ext>
   </a:extLst>
 </a:theme>

</xml_diff>